<commit_message>
Update worksheet and add zoom/drag functionality
</commit_message>
<xml_diff>
--- a/lab-experiments/adiabatic_gas_expansion_between_two_tanks/src/assets/adiabatic_gas_expansion_between_two_tanks_worksheet.docx
+++ b/lab-experiments/adiabatic_gas_expansion_between_two_tanks/src/assets/adiabatic_gas_expansion_between_two_tanks_worksheet.docx
@@ -114,20 +114,6 @@
         </w:rPr>
         <w:tab/>
       </w:r>
-      <w:r>
-        <w:rPr>
-          <w:rFonts w:ascii="Roboto Condensed" w:hAnsi="Roboto Condensed"/>
-          <w:u w:val="single"/>
-        </w:rPr>
-        <w:tab/>
-      </w:r>
-      <w:r>
-        <w:rPr>
-          <w:rFonts w:ascii="Roboto Condensed" w:hAnsi="Roboto Condensed"/>
-          <w:u w:val="single"/>
-        </w:rPr>
-        <w:tab/>
-      </w:r>
     </w:p>
     <w:p>
       <w:pPr>
@@ -216,7 +202,7 @@
         <w:tabs>
           <w:tab w:val="left" w:pos="360"/>
         </w:tabs>
-        <w:spacing w:before="180"/>
+        <w:spacing w:before="240"/>
         <w:rPr>
           <w:rFonts w:ascii="Roboto Condensed" w:hAnsi="Roboto Condensed"/>
           <w:b/>
@@ -242,6 +228,7 @@
         <w:tabs>
           <w:tab w:val="left" w:pos="360"/>
         </w:tabs>
+        <w:spacing w:after="0" w:line="276" w:lineRule="auto"/>
         <w:rPr>
           <w:rFonts w:ascii="Roboto Condensed" w:hAnsi="Roboto Condensed"/>
         </w:rPr>
@@ -269,6 +256,7 @@
         <w:tabs>
           <w:tab w:val="left" w:pos="360"/>
         </w:tabs>
+        <w:spacing w:after="0" w:line="276" w:lineRule="auto"/>
         <w:rPr>
           <w:rFonts w:ascii="Roboto Condensed" w:hAnsi="Roboto Condensed"/>
         </w:rPr>
@@ -290,6 +278,7 @@
         <w:tabs>
           <w:tab w:val="left" w:pos="360"/>
         </w:tabs>
+        <w:spacing w:after="0" w:line="276" w:lineRule="auto"/>
         <w:rPr>
           <w:rFonts w:ascii="Roboto Condensed" w:hAnsi="Roboto Condensed"/>
         </w:rPr>
@@ -311,6 +300,7 @@
         <w:tabs>
           <w:tab w:val="left" w:pos="360"/>
         </w:tabs>
+        <w:spacing w:after="0" w:line="276" w:lineRule="auto"/>
         <w:rPr>
           <w:rFonts w:ascii="Roboto Condensed" w:hAnsi="Roboto Condensed"/>
         </w:rPr>
@@ -327,7 +317,7 @@
         <w:tabs>
           <w:tab w:val="left" w:pos="360"/>
         </w:tabs>
-        <w:spacing w:before="180"/>
+        <w:spacing w:before="240"/>
         <w:rPr>
           <w:rFonts w:ascii="Roboto Condensed" w:hAnsi="Roboto Condensed"/>
           <w:b/>
@@ -348,7 +338,6 @@
         <w:tabs>
           <w:tab w:val="left" w:pos="360"/>
         </w:tabs>
-        <w:spacing w:after="360"/>
         <w:rPr>
           <w:rFonts w:ascii="Roboto Condensed" w:hAnsi="Roboto Condensed"/>
         </w:rPr>
@@ -401,7 +390,7 @@
         <w:tabs>
           <w:tab w:val="left" w:pos="360"/>
         </w:tabs>
-        <w:spacing w:after="480"/>
+        <w:spacing w:before="240" w:after="240"/>
         <w:jc w:val="center"/>
         <w:rPr>
           <w:rFonts w:ascii="Roboto Condensed" w:hAnsi="Roboto Condensed"/>
@@ -413,10 +402,10 @@
           <w:noProof/>
         </w:rPr>
         <w:drawing>
-          <wp:inline distT="0" distB="0" distL="0" distR="0" wp14:anchorId="594E392E" wp14:editId="453D85AF">
-            <wp:extent cx="3188286" cy="3124200"/>
-            <wp:effectExtent l="0" t="0" r="0" b="0"/>
-            <wp:docPr id="197071048" name="Picture 1" descr="A couple of cylinders with a thermometers&#10;&#10;AI-generated content may be incorrect."/>
+          <wp:inline distT="0" distB="0" distL="0" distR="0" wp14:anchorId="054B5E23" wp14:editId="5C3DB050">
+            <wp:extent cx="3286125" cy="3194504"/>
+            <wp:effectExtent l="0" t="0" r="0" b="6350"/>
+            <wp:docPr id="160973876" name="Picture 1" descr="A couple of cylinders with a thermometers&#10;&#10;AI-generated content may be incorrect."/>
             <wp:cNvGraphicFramePr>
               <a:graphicFrameLocks xmlns:a="http://schemas.openxmlformats.org/drawingml/2006/main" noChangeAspect="1"/>
             </wp:cNvGraphicFramePr>
@@ -424,7 +413,7 @@
               <a:graphicData uri="http://schemas.openxmlformats.org/drawingml/2006/picture">
                 <pic:pic xmlns:pic="http://schemas.openxmlformats.org/drawingml/2006/picture">
                   <pic:nvPicPr>
-                    <pic:cNvPr id="197071048" name="Picture 1" descr="A couple of cylinders with a thermometers&#10;&#10;AI-generated content may be incorrect."/>
+                    <pic:cNvPr id="160973876" name="Picture 1" descr="A couple of cylinders with a thermometers&#10;&#10;AI-generated content may be incorrect."/>
                     <pic:cNvPicPr/>
                   </pic:nvPicPr>
                   <pic:blipFill>
@@ -436,7 +425,7 @@
                   <pic:spPr>
                     <a:xfrm>
                       <a:off x="0" y="0"/>
-                      <a:ext cx="3193664" cy="3129470"/>
+                      <a:ext cx="3294930" cy="3203063"/>
                     </a:xfrm>
                     <a:prstGeom prst="rect">
                       <a:avLst/>
@@ -460,250 +449,266 @@
           <w:bCs/>
         </w:rPr>
       </w:pPr>
-      <w:r>
+    </w:p>
+    <w:p>
+      <w:pPr>
+        <w:tabs>
+          <w:tab w:val="left" w:pos="360"/>
+        </w:tabs>
+        <w:spacing w:after="120"/>
         <w:rPr>
           <w:rFonts w:ascii="Roboto Condensed" w:hAnsi="Roboto Condensed"/>
           <w:b/>
           <w:bCs/>
         </w:rPr>
-        <w:t>Assumptions</w:t>
-      </w:r>
-    </w:p>
-    <w:p>
-      <w:pPr>
-        <w:tabs>
-          <w:tab w:val="left" w:pos="360"/>
-        </w:tabs>
-        <w:rPr>
-          <w:rFonts w:ascii="Roboto Condensed" w:hAnsi="Roboto Condensed"/>
-        </w:rPr>
-      </w:pPr>
-      <w:r>
-        <w:rPr>
-          <w:rFonts w:ascii="Roboto Condensed" w:hAnsi="Roboto Condensed"/>
-        </w:rPr>
-        <w:t>The tanks and the line connecting them are well insulated.</w:t>
-      </w:r>
-    </w:p>
-    <w:p>
-      <w:pPr>
-        <w:tabs>
-          <w:tab w:val="left" w:pos="360"/>
-        </w:tabs>
-        <w:rPr>
-          <w:rFonts w:ascii="Roboto Condensed" w:hAnsi="Roboto Condensed"/>
-        </w:rPr>
-      </w:pPr>
-      <w:r>
-        <w:rPr>
-          <w:rFonts w:ascii="Roboto Condensed" w:hAnsi="Roboto Condensed"/>
-        </w:rPr>
-        <w:t xml:space="preserve">The volume of </w:t>
-      </w:r>
-      <w:r>
-        <w:rPr>
-          <w:rFonts w:ascii="Roboto Condensed" w:hAnsi="Roboto Condensed"/>
-        </w:rPr>
-        <w:t xml:space="preserve">the </w:t>
-      </w:r>
-      <w:r>
-        <w:rPr>
-          <w:rFonts w:ascii="Roboto Condensed" w:hAnsi="Roboto Condensed"/>
-        </w:rPr>
-        <w:t>valve</w:t>
-      </w:r>
-      <w:r>
-        <w:rPr>
-          <w:rFonts w:ascii="Roboto Condensed" w:hAnsi="Roboto Condensed"/>
-        </w:rPr>
-        <w:t>s</w:t>
-      </w:r>
-      <w:r>
-        <w:rPr>
-          <w:rFonts w:ascii="Roboto Condensed" w:hAnsi="Roboto Condensed"/>
-        </w:rPr>
-        <w:t xml:space="preserve"> and the line connecting the tanks is insignificant.</w:t>
-      </w:r>
-    </w:p>
-    <w:p>
-      <w:pPr>
-        <w:tabs>
-          <w:tab w:val="left" w:pos="360"/>
-        </w:tabs>
-        <w:rPr>
-          <w:rFonts w:ascii="Roboto Condensed" w:hAnsi="Roboto Condensed"/>
-        </w:rPr>
-      </w:pPr>
-      <w:r>
-        <w:rPr>
-          <w:rFonts w:ascii="Roboto Condensed" w:hAnsi="Roboto Condensed"/>
-        </w:rPr>
-        <w:t>The</w:t>
-      </w:r>
-      <w:r>
-        <w:rPr>
-          <w:rFonts w:ascii="Roboto Condensed" w:hAnsi="Roboto Condensed"/>
-        </w:rPr>
-        <w:t xml:space="preserve"> expansion is fast so</w:t>
-      </w:r>
-      <w:r>
-        <w:rPr>
-          <w:rFonts w:ascii="Roboto Condensed" w:hAnsi="Roboto Condensed"/>
-        </w:rPr>
-        <w:t xml:space="preserve"> there is not time for </w:t>
-      </w:r>
-      <w:r>
-        <w:rPr>
-          <w:rFonts w:ascii="Roboto Condensed" w:hAnsi="Roboto Condensed"/>
-        </w:rPr>
-        <w:t xml:space="preserve">significant </w:t>
-      </w:r>
-      <w:r>
-        <w:rPr>
-          <w:rFonts w:ascii="Roboto Condensed" w:hAnsi="Roboto Condensed"/>
-        </w:rPr>
-        <w:t>heat transfer from the gas to the tanks</w:t>
-      </w:r>
-      <w:r>
-        <w:rPr>
-          <w:rFonts w:ascii="Roboto Condensed" w:hAnsi="Roboto Condensed"/>
-        </w:rPr>
-        <w:t>,</w:t>
-      </w:r>
-      <w:r>
-        <w:rPr>
-          <w:rFonts w:ascii="Roboto Condensed" w:hAnsi="Roboto Condensed"/>
-        </w:rPr>
-        <w:t xml:space="preserve"> and thus</w:t>
-      </w:r>
-      <w:r>
-        <w:rPr>
-          <w:rFonts w:ascii="Roboto Condensed" w:hAnsi="Roboto Condensed"/>
-        </w:rPr>
-        <w:t xml:space="preserve"> the</w:t>
-      </w:r>
-      <w:r>
-        <w:rPr>
-          <w:rFonts w:ascii="Roboto Condensed" w:hAnsi="Roboto Condensed"/>
-        </w:rPr>
-        <w:t xml:space="preserve"> heat capacity of the tank material</w:t>
-      </w:r>
-      <w:r>
-        <w:rPr>
-          <w:rFonts w:ascii="Roboto Condensed" w:hAnsi="Roboto Condensed"/>
-        </w:rPr>
-        <w:t xml:space="preserve"> </w:t>
-      </w:r>
-      <w:r>
-        <w:rPr>
-          <w:rFonts w:ascii="Roboto Condensed" w:hAnsi="Roboto Condensed"/>
-        </w:rPr>
-        <w:t>can be ignored</w:t>
-      </w:r>
-      <w:r>
-        <w:rPr>
-          <w:rFonts w:ascii="Roboto Condensed" w:hAnsi="Roboto Condensed"/>
-        </w:rPr>
-        <w:t>.</w:t>
-      </w:r>
-    </w:p>
-    <w:p>
-      <w:pPr>
-        <w:tabs>
-          <w:tab w:val="left" w:pos="360"/>
-        </w:tabs>
-        <w:rPr>
-          <w:rFonts w:ascii="Roboto Condensed" w:hAnsi="Roboto Condensed"/>
-        </w:rPr>
-      </w:pPr>
-      <w:r>
-        <w:rPr>
-          <w:rFonts w:ascii="Roboto Condensed" w:hAnsi="Roboto Condensed"/>
-        </w:rPr>
-        <w:t xml:space="preserve">The gas is </w:t>
-      </w:r>
-      <w:r>
-        <w:rPr>
-          <w:rFonts w:ascii="Roboto Condensed" w:hAnsi="Roboto Condensed"/>
-        </w:rPr>
-        <w:t>ideal,</w:t>
-      </w:r>
-      <w:r>
-        <w:rPr>
-          <w:rFonts w:ascii="Roboto Condensed" w:hAnsi="Roboto Condensed"/>
-        </w:rPr>
-        <w:t xml:space="preserve"> and it has a constant heat capacity</w:t>
-      </w:r>
-      <w:r>
-        <w:rPr>
-          <w:rFonts w:ascii="Roboto Condensed" w:hAnsi="Roboto Condensed"/>
-        </w:rPr>
-        <w:t xml:space="preserve"> C</w:t>
-      </w:r>
-      <w:r>
-        <w:rPr>
-          <w:rFonts w:ascii="Roboto Condensed" w:hAnsi="Roboto Condensed"/>
-          <w:vertAlign w:val="subscript"/>
-        </w:rPr>
-        <w:t>P</w:t>
-      </w:r>
-      <w:r>
-        <w:rPr>
-          <w:rFonts w:ascii="Roboto Condensed" w:hAnsi="Roboto Condensed"/>
-        </w:rPr>
-        <w:t xml:space="preserve"> of 30. J/ (mol K)</w:t>
-      </w:r>
-      <w:r>
-        <w:rPr>
-          <w:rFonts w:ascii="Roboto Condensed" w:hAnsi="Roboto Condensed"/>
-        </w:rPr>
-        <w:t xml:space="preserve"> and C</w:t>
-      </w:r>
-      <w:r>
-        <w:rPr>
-          <w:rFonts w:ascii="Roboto Condensed" w:hAnsi="Roboto Condensed"/>
-          <w:vertAlign w:val="subscript"/>
-        </w:rPr>
-        <w:t>V</w:t>
-      </w:r>
-      <w:r>
-        <w:rPr>
-          <w:rFonts w:ascii="Roboto Condensed" w:hAnsi="Roboto Condensed"/>
-        </w:rPr>
-        <w:t xml:space="preserve"> = C</w:t>
-      </w:r>
-      <w:r>
-        <w:rPr>
-          <w:rFonts w:ascii="Roboto Condensed" w:hAnsi="Roboto Condensed"/>
-          <w:vertAlign w:val="subscript"/>
-        </w:rPr>
-        <w:t>P</w:t>
-      </w:r>
-      <w:r>
-        <w:rPr>
-          <w:rFonts w:ascii="Roboto Condensed" w:hAnsi="Roboto Condensed"/>
-        </w:rPr>
-        <w:t xml:space="preserve"> - R</w:t>
-      </w:r>
-      <w:r>
-        <w:rPr>
-          <w:rFonts w:ascii="Roboto Condensed" w:hAnsi="Roboto Condensed"/>
-        </w:rPr>
-        <w:t>.</w:t>
-      </w:r>
-    </w:p>
-    <w:p>
-      <w:pPr>
-        <w:tabs>
-          <w:tab w:val="left" w:pos="360"/>
-        </w:tabs>
-        <w:spacing w:before="180"/>
+      </w:pPr>
+      <w:r>
         <w:rPr>
           <w:rFonts w:ascii="Roboto Condensed" w:hAnsi="Roboto Condensed"/>
           <w:b/>
           <w:bCs/>
         </w:rPr>
-      </w:pPr>
+        <w:t>Assumptions</w:t>
+      </w:r>
+    </w:p>
+    <w:p>
+      <w:pPr>
+        <w:tabs>
+          <w:tab w:val="left" w:pos="360"/>
+        </w:tabs>
+        <w:spacing w:before="120"/>
+        <w:rPr>
+          <w:rFonts w:ascii="Roboto Condensed" w:hAnsi="Roboto Condensed"/>
+        </w:rPr>
+      </w:pPr>
+      <w:r>
+        <w:rPr>
+          <w:rFonts w:ascii="Roboto Condensed" w:hAnsi="Roboto Condensed"/>
+        </w:rPr>
+        <w:t>The tanks and the line connecting them are well insulated.</w:t>
+      </w:r>
+    </w:p>
+    <w:p>
+      <w:pPr>
+        <w:tabs>
+          <w:tab w:val="left" w:pos="360"/>
+        </w:tabs>
+        <w:spacing w:before="120"/>
+        <w:rPr>
+          <w:rFonts w:ascii="Roboto Condensed" w:hAnsi="Roboto Condensed"/>
+        </w:rPr>
+      </w:pPr>
+      <w:r>
+        <w:rPr>
+          <w:rFonts w:ascii="Roboto Condensed" w:hAnsi="Roboto Condensed"/>
+        </w:rPr>
+        <w:t xml:space="preserve">The volume of </w:t>
+      </w:r>
+      <w:r>
+        <w:rPr>
+          <w:rFonts w:ascii="Roboto Condensed" w:hAnsi="Roboto Condensed"/>
+        </w:rPr>
+        <w:t xml:space="preserve">the </w:t>
+      </w:r>
+      <w:r>
+        <w:rPr>
+          <w:rFonts w:ascii="Roboto Condensed" w:hAnsi="Roboto Condensed"/>
+        </w:rPr>
+        <w:t>valve</w:t>
+      </w:r>
+      <w:r>
+        <w:rPr>
+          <w:rFonts w:ascii="Roboto Condensed" w:hAnsi="Roboto Condensed"/>
+        </w:rPr>
+        <w:t>s</w:t>
+      </w:r>
+      <w:r>
+        <w:rPr>
+          <w:rFonts w:ascii="Roboto Condensed" w:hAnsi="Roboto Condensed"/>
+        </w:rPr>
+        <w:t xml:space="preserve"> and the line connecting the tanks is insignificant.</w:t>
+      </w:r>
+    </w:p>
+    <w:p>
+      <w:pPr>
+        <w:tabs>
+          <w:tab w:val="left" w:pos="360"/>
+        </w:tabs>
+        <w:spacing w:before="120"/>
+        <w:rPr>
+          <w:rFonts w:ascii="Roboto Condensed" w:hAnsi="Roboto Condensed"/>
+        </w:rPr>
+      </w:pPr>
+      <w:r>
+        <w:rPr>
+          <w:rFonts w:ascii="Roboto Condensed" w:hAnsi="Roboto Condensed"/>
+        </w:rPr>
+        <w:t>The</w:t>
+      </w:r>
+      <w:r>
+        <w:rPr>
+          <w:rFonts w:ascii="Roboto Condensed" w:hAnsi="Roboto Condensed"/>
+        </w:rPr>
+        <w:t xml:space="preserve"> expansion is fast so</w:t>
+      </w:r>
+      <w:r>
+        <w:rPr>
+          <w:rFonts w:ascii="Roboto Condensed" w:hAnsi="Roboto Condensed"/>
+        </w:rPr>
+        <w:t xml:space="preserve"> there is not time for </w:t>
+      </w:r>
+      <w:r>
+        <w:rPr>
+          <w:rFonts w:ascii="Roboto Condensed" w:hAnsi="Roboto Condensed"/>
+        </w:rPr>
+        <w:t xml:space="preserve">significant </w:t>
+      </w:r>
+      <w:r>
+        <w:rPr>
+          <w:rFonts w:ascii="Roboto Condensed" w:hAnsi="Roboto Condensed"/>
+        </w:rPr>
+        <w:t>heat transfer from the gas to the tanks</w:t>
+      </w:r>
+      <w:r>
+        <w:rPr>
+          <w:rFonts w:ascii="Roboto Condensed" w:hAnsi="Roboto Condensed"/>
+        </w:rPr>
+        <w:t>,</w:t>
+      </w:r>
+      <w:r>
+        <w:rPr>
+          <w:rFonts w:ascii="Roboto Condensed" w:hAnsi="Roboto Condensed"/>
+        </w:rPr>
+        <w:t xml:space="preserve"> and thus</w:t>
+      </w:r>
+      <w:r>
+        <w:rPr>
+          <w:rFonts w:ascii="Roboto Condensed" w:hAnsi="Roboto Condensed"/>
+        </w:rPr>
+        <w:t xml:space="preserve"> the</w:t>
+      </w:r>
+      <w:r>
+        <w:rPr>
+          <w:rFonts w:ascii="Roboto Condensed" w:hAnsi="Roboto Condensed"/>
+        </w:rPr>
+        <w:t xml:space="preserve"> heat capacity of the tank material</w:t>
+      </w:r>
+      <w:r>
+        <w:rPr>
+          <w:rFonts w:ascii="Roboto Condensed" w:hAnsi="Roboto Condensed"/>
+        </w:rPr>
+        <w:t xml:space="preserve"> </w:t>
+      </w:r>
+      <w:r>
+        <w:rPr>
+          <w:rFonts w:ascii="Roboto Condensed" w:hAnsi="Roboto Condensed"/>
+        </w:rPr>
+        <w:t>can be ignored</w:t>
+      </w:r>
+      <w:r>
+        <w:rPr>
+          <w:rFonts w:ascii="Roboto Condensed" w:hAnsi="Roboto Condensed"/>
+        </w:rPr>
+        <w:t>.</w:t>
+      </w:r>
+    </w:p>
+    <w:p>
+      <w:pPr>
+        <w:tabs>
+          <w:tab w:val="left" w:pos="360"/>
+        </w:tabs>
+        <w:spacing w:before="120"/>
+        <w:rPr>
+          <w:rFonts w:ascii="Roboto Condensed" w:hAnsi="Roboto Condensed"/>
+        </w:rPr>
+      </w:pPr>
+      <w:r>
+        <w:rPr>
+          <w:rFonts w:ascii="Roboto Condensed" w:hAnsi="Roboto Condensed"/>
+        </w:rPr>
+        <w:t xml:space="preserve">The gas is </w:t>
+      </w:r>
+      <w:r>
+        <w:rPr>
+          <w:rFonts w:ascii="Roboto Condensed" w:hAnsi="Roboto Condensed"/>
+        </w:rPr>
+        <w:t>ideal,</w:t>
+      </w:r>
+      <w:r>
+        <w:rPr>
+          <w:rFonts w:ascii="Roboto Condensed" w:hAnsi="Roboto Condensed"/>
+        </w:rPr>
+        <w:t xml:space="preserve"> and it has a constant heat capacity</w:t>
+      </w:r>
+      <w:r>
+        <w:rPr>
+          <w:rFonts w:ascii="Roboto Condensed" w:hAnsi="Roboto Condensed"/>
+        </w:rPr>
+        <w:t xml:space="preserve"> C</w:t>
+      </w:r>
+      <w:r>
+        <w:rPr>
+          <w:rFonts w:ascii="Roboto Condensed" w:hAnsi="Roboto Condensed"/>
+          <w:vertAlign w:val="subscript"/>
+        </w:rPr>
+        <w:t>P</w:t>
+      </w:r>
+      <w:r>
+        <w:rPr>
+          <w:rFonts w:ascii="Roboto Condensed" w:hAnsi="Roboto Condensed"/>
+        </w:rPr>
+        <w:t xml:space="preserve"> of 30. J</w:t>
+      </w:r>
+      <w:r>
+        <w:rPr>
+          <w:rFonts w:ascii="Roboto Condensed" w:hAnsi="Roboto Condensed"/>
+        </w:rPr>
+        <w:t xml:space="preserve"> </w:t>
+      </w:r>
+      <w:r>
+        <w:rPr>
+          <w:rFonts w:ascii="Roboto Condensed" w:hAnsi="Roboto Condensed"/>
+        </w:rPr>
+        <w:t>/ (mol K)</w:t>
+      </w:r>
+      <w:r>
+        <w:rPr>
+          <w:rFonts w:ascii="Roboto Condensed" w:hAnsi="Roboto Condensed"/>
+        </w:rPr>
+        <w:t xml:space="preserve"> and C</w:t>
+      </w:r>
+      <w:r>
+        <w:rPr>
+          <w:rFonts w:ascii="Roboto Condensed" w:hAnsi="Roboto Condensed"/>
+          <w:vertAlign w:val="subscript"/>
+        </w:rPr>
+        <w:t>V</w:t>
+      </w:r>
+      <w:r>
+        <w:rPr>
+          <w:rFonts w:ascii="Roboto Condensed" w:hAnsi="Roboto Condensed"/>
+        </w:rPr>
+        <w:t xml:space="preserve"> = C</w:t>
+      </w:r>
+      <w:r>
+        <w:rPr>
+          <w:rFonts w:ascii="Roboto Condensed" w:hAnsi="Roboto Condensed"/>
+          <w:vertAlign w:val="subscript"/>
+        </w:rPr>
+        <w:t>P</w:t>
+      </w:r>
+      <w:r>
+        <w:rPr>
+          <w:rFonts w:ascii="Roboto Condensed" w:hAnsi="Roboto Condensed"/>
+        </w:rPr>
+        <w:t xml:space="preserve"> - R</w:t>
+      </w:r>
+      <w:r>
+        <w:rPr>
+          <w:rFonts w:ascii="Roboto Condensed" w:hAnsi="Roboto Condensed"/>
+        </w:rPr>
+        <w:t>.</w:t>
+      </w:r>
     </w:p>
     <w:p>
       <w:pPr>
@@ -860,6 +865,26 @@
           <w:rFonts w:ascii="Roboto Condensed" w:hAnsi="Roboto Condensed"/>
         </w:rPr>
       </w:pPr>
+    </w:p>
+    <w:p>
+      <w:pPr>
+        <w:tabs>
+          <w:tab w:val="left" w:pos="360"/>
+        </w:tabs>
+        <w:rPr>
+          <w:rFonts w:ascii="Roboto Condensed" w:hAnsi="Roboto Condensed"/>
+        </w:rPr>
+      </w:pPr>
+    </w:p>
+    <w:p>
+      <w:pPr>
+        <w:tabs>
+          <w:tab w:val="left" w:pos="360"/>
+        </w:tabs>
+        <w:rPr>
+          <w:rFonts w:ascii="Roboto Condensed" w:hAnsi="Roboto Condensed"/>
+        </w:rPr>
+      </w:pPr>
       <w:r>
         <w:rPr>
           <w:rFonts w:ascii="Roboto Condensed" w:hAnsi="Roboto Condensed"/>
@@ -972,6 +997,26 @@
           <w:rFonts w:ascii="Roboto Condensed" w:hAnsi="Roboto Condensed"/>
         </w:rPr>
       </w:pPr>
+    </w:p>
+    <w:p>
+      <w:pPr>
+        <w:tabs>
+          <w:tab w:val="left" w:pos="360"/>
+        </w:tabs>
+        <w:rPr>
+          <w:rFonts w:ascii="Roboto Condensed" w:hAnsi="Roboto Condensed"/>
+        </w:rPr>
+      </w:pPr>
+    </w:p>
+    <w:p>
+      <w:pPr>
+        <w:tabs>
+          <w:tab w:val="left" w:pos="360"/>
+        </w:tabs>
+        <w:rPr>
+          <w:rFonts w:ascii="Roboto Condensed" w:hAnsi="Roboto Condensed"/>
+        </w:rPr>
+      </w:pPr>
       <w:r>
         <w:rPr>
           <w:rFonts w:ascii="Roboto Condensed" w:hAnsi="Roboto Condensed"/>
@@ -1084,6 +1129,26 @@
           <w:rFonts w:ascii="Roboto Condensed" w:hAnsi="Roboto Condensed"/>
         </w:rPr>
       </w:pPr>
+    </w:p>
+    <w:p>
+      <w:pPr>
+        <w:tabs>
+          <w:tab w:val="left" w:pos="360"/>
+        </w:tabs>
+        <w:rPr>
+          <w:rFonts w:ascii="Roboto Condensed" w:hAnsi="Roboto Condensed"/>
+        </w:rPr>
+      </w:pPr>
+    </w:p>
+    <w:p>
+      <w:pPr>
+        <w:tabs>
+          <w:tab w:val="left" w:pos="360"/>
+        </w:tabs>
+        <w:rPr>
+          <w:rFonts w:ascii="Roboto Condensed" w:hAnsi="Roboto Condensed"/>
+        </w:rPr>
+      </w:pPr>
       <w:r>
         <w:rPr>
           <w:rFonts w:ascii="Roboto Condensed" w:hAnsi="Roboto Condensed"/>
@@ -1192,6 +1257,26 @@
           <w:rFonts w:ascii="Roboto Condensed" w:hAnsi="Roboto Condensed"/>
         </w:rPr>
       </w:pPr>
+    </w:p>
+    <w:p>
+      <w:pPr>
+        <w:tabs>
+          <w:tab w:val="left" w:pos="360"/>
+        </w:tabs>
+        <w:rPr>
+          <w:rFonts w:ascii="Roboto Condensed" w:hAnsi="Roboto Condensed"/>
+        </w:rPr>
+      </w:pPr>
+    </w:p>
+    <w:p>
+      <w:pPr>
+        <w:tabs>
+          <w:tab w:val="left" w:pos="360"/>
+        </w:tabs>
+        <w:rPr>
+          <w:rFonts w:ascii="Roboto Condensed" w:hAnsi="Roboto Condensed"/>
+        </w:rPr>
+      </w:pPr>
       <w:r>
         <w:rPr>
           <w:rFonts w:ascii="Roboto Condensed" w:hAnsi="Roboto Condensed"/>
@@ -1240,7 +1325,27 @@
         <w:tabs>
           <w:tab w:val="left" w:pos="360"/>
         </w:tabs>
-        <w:spacing w:before="180"/>
+        <w:rPr>
+          <w:rFonts w:ascii="Roboto Condensed" w:hAnsi="Roboto Condensed"/>
+        </w:rPr>
+      </w:pPr>
+    </w:p>
+    <w:p>
+      <w:pPr>
+        <w:tabs>
+          <w:tab w:val="left" w:pos="360"/>
+        </w:tabs>
+        <w:rPr>
+          <w:rFonts w:ascii="Roboto Condensed" w:hAnsi="Roboto Condensed"/>
+        </w:rPr>
+      </w:pPr>
+    </w:p>
+    <w:p>
+      <w:pPr>
+        <w:tabs>
+          <w:tab w:val="left" w:pos="360"/>
+        </w:tabs>
+        <w:spacing w:before="180" w:after="120"/>
         <w:rPr>
           <w:rFonts w:ascii="Roboto Condensed" w:hAnsi="Roboto Condensed"/>
           <w:b/>
@@ -1253,6 +1358,7 @@
           <w:b/>
           <w:bCs/>
         </w:rPr>
+        <w:lastRenderedPageBreak/>
         <w:t>Start the experiment</w:t>
       </w:r>
     </w:p>
@@ -1261,6 +1367,7 @@
         <w:tabs>
           <w:tab w:val="left" w:pos="360"/>
         </w:tabs>
+        <w:spacing w:after="140"/>
         <w:rPr>
           <w:rFonts w:ascii="Roboto Condensed" w:hAnsi="Roboto Condensed"/>
         </w:rPr>
@@ -1307,7 +1414,7 @@
         <w:tabs>
           <w:tab w:val="left" w:pos="360"/>
         </w:tabs>
-        <w:spacing w:before="120"/>
+        <w:spacing w:before="240" w:after="180"/>
         <w:ind w:left="360"/>
         <w:rPr>
           <w:rFonts w:ascii="Roboto Condensed" w:hAnsi="Roboto Condensed"/>
@@ -1340,7 +1447,7 @@
         <w:tabs>
           <w:tab w:val="left" w:pos="360"/>
         </w:tabs>
-        <w:spacing w:before="120"/>
+        <w:spacing w:after="180"/>
         <w:ind w:left="360"/>
         <w:rPr>
           <w:rFonts w:ascii="Roboto Condensed" w:hAnsi="Roboto Condensed"/>
@@ -1380,7 +1487,7 @@
         <w:tabs>
           <w:tab w:val="left" w:pos="360"/>
         </w:tabs>
-        <w:spacing w:before="120"/>
+        <w:spacing w:after="240"/>
         <w:ind w:left="360"/>
         <w:rPr>
           <w:rFonts w:ascii="Roboto Condensed" w:hAnsi="Roboto Condensed"/>
@@ -1420,31 +1527,130 @@
         <w:tabs>
           <w:tab w:val="left" w:pos="360"/>
         </w:tabs>
+        <w:spacing w:before="180" w:after="140"/>
+        <w:rPr>
+          <w:rFonts w:ascii="Roboto Condensed" w:hAnsi="Roboto Condensed"/>
+        </w:rPr>
+      </w:pPr>
+      <w:r>
+        <w:rPr>
+          <w:rFonts w:ascii="Roboto Condensed" w:hAnsi="Roboto Condensed"/>
+        </w:rPr>
+        <w:t xml:space="preserve">Use the ideal gas law to calculate the number of moles in the first </w:t>
+      </w:r>
+      <w:r>
+        <w:rPr>
+          <w:rFonts w:ascii="Roboto Condensed" w:hAnsi="Roboto Condensed"/>
+        </w:rPr>
+        <w:t>tank.</w:t>
+      </w:r>
+    </w:p>
+    <w:p>
+      <w:pPr>
+        <w:tabs>
+          <w:tab w:val="left" w:pos="360"/>
+        </w:tabs>
+        <w:spacing w:before="240" w:after="360"/>
+        <w:ind w:left="360"/>
+        <w:rPr>
+          <w:rFonts w:ascii="Roboto Condensed" w:hAnsi="Roboto Condensed"/>
+          <w:u w:val="single"/>
+        </w:rPr>
+      </w:pPr>
+      <w:r>
+        <w:rPr>
+          <w:rFonts w:ascii="Roboto Condensed" w:hAnsi="Roboto Condensed"/>
+        </w:rPr>
+        <w:t xml:space="preserve">Moles </w:t>
+      </w:r>
+      <w:r>
+        <w:rPr>
+          <w:rFonts w:ascii="Roboto Condensed" w:hAnsi="Roboto Condensed"/>
+          <w:u w:val="single"/>
+        </w:rPr>
+        <w:tab/>
+      </w:r>
+      <w:r>
+        <w:rPr>
+          <w:rFonts w:ascii="Roboto Condensed" w:hAnsi="Roboto Condensed"/>
+          <w:u w:val="single"/>
+        </w:rPr>
+        <w:tab/>
+      </w:r>
+      <w:r>
+        <w:rPr>
+          <w:rFonts w:ascii="Roboto Condensed" w:hAnsi="Roboto Condensed"/>
+          <w:u w:val="single"/>
+        </w:rPr>
+        <w:tab/>
+      </w:r>
+    </w:p>
+    <w:p>
+      <w:pPr>
+        <w:tabs>
+          <w:tab w:val="left" w:pos="360"/>
+        </w:tabs>
+        <w:spacing w:before="180"/>
+        <w:rPr>
+          <w:rFonts w:ascii="Roboto Condensed" w:hAnsi="Roboto Condensed"/>
+        </w:rPr>
+      </w:pPr>
+      <w:r>
+        <w:rPr>
+          <w:rFonts w:ascii="Roboto Condensed" w:hAnsi="Roboto Condensed"/>
+        </w:rPr>
+        <w:t>Set the volume of t</w:t>
+      </w:r>
+      <w:r>
+        <w:rPr>
+          <w:rFonts w:ascii="Roboto Condensed" w:hAnsi="Roboto Condensed"/>
+        </w:rPr>
+        <w:t>he second tank</w:t>
+      </w:r>
+      <w:r>
+        <w:rPr>
+          <w:rFonts w:ascii="Roboto Condensed" w:hAnsi="Roboto Condensed"/>
+        </w:rPr>
+        <w:t>, which</w:t>
+      </w:r>
+      <w:r>
+        <w:rPr>
+          <w:rFonts w:ascii="Roboto Condensed" w:hAnsi="Roboto Condensed"/>
+        </w:rPr>
+        <w:t xml:space="preserve"> is under vacuum</w:t>
+      </w:r>
+      <w:r>
+        <w:rPr>
+          <w:rFonts w:ascii="Roboto Condensed" w:hAnsi="Roboto Condensed"/>
+        </w:rPr>
+        <w:t>,</w:t>
+      </w:r>
+      <w:r>
+        <w:rPr>
+          <w:rFonts w:ascii="Roboto Condensed" w:hAnsi="Roboto Condensed"/>
+        </w:rPr>
+        <w:t xml:space="preserve"> and r</w:t>
+      </w:r>
+      <w:r>
+        <w:rPr>
+          <w:rFonts w:ascii="Roboto Condensed" w:hAnsi="Roboto Condensed"/>
+        </w:rPr>
+        <w:t>ecord its volume</w:t>
+      </w:r>
+      <w:r>
+        <w:rPr>
+          <w:rFonts w:ascii="Roboto Condensed" w:hAnsi="Roboto Condensed"/>
+        </w:rPr>
+        <w:t>.</w:t>
+      </w:r>
+    </w:p>
+    <w:p>
+      <w:pPr>
+        <w:tabs>
+          <w:tab w:val="left" w:pos="360"/>
+        </w:tabs>
         <w:spacing w:before="240"/>
-        <w:rPr>
-          <w:rFonts w:ascii="Roboto Condensed" w:hAnsi="Roboto Condensed"/>
-        </w:rPr>
-      </w:pPr>
-      <w:r>
-        <w:rPr>
-          <w:rFonts w:ascii="Roboto Condensed" w:hAnsi="Roboto Condensed"/>
-        </w:rPr>
-        <w:t xml:space="preserve">Use the ideal gas law to calculate the number of moles in the first </w:t>
-      </w:r>
-      <w:r>
-        <w:rPr>
-          <w:rFonts w:ascii="Roboto Condensed" w:hAnsi="Roboto Condensed"/>
-        </w:rPr>
-        <w:t>tank.</w:t>
-      </w:r>
-    </w:p>
-    <w:p>
-      <w:pPr>
-        <w:tabs>
-          <w:tab w:val="left" w:pos="360"/>
-        </w:tabs>
-        <w:spacing w:before="120"/>
-        <w:ind w:left="360"/>
+        <w:ind w:firstLine="360"/>
         <w:rPr>
           <w:rFonts w:ascii="Roboto Condensed" w:hAnsi="Roboto Condensed"/>
           <w:u w:val="single"/>
@@ -1454,11 +1660,316 @@
         <w:rPr>
           <w:rFonts w:ascii="Roboto Condensed" w:hAnsi="Roboto Condensed"/>
         </w:rPr>
+        <w:t xml:space="preserve">Volume </w:t>
+      </w:r>
+      <w:r>
+        <w:rPr>
+          <w:rFonts w:ascii="Roboto Condensed" w:hAnsi="Roboto Condensed"/>
+          <w:u w:val="single"/>
+        </w:rPr>
+        <w:tab/>
+      </w:r>
+      <w:r>
+        <w:rPr>
+          <w:rFonts w:ascii="Roboto Condensed" w:hAnsi="Roboto Condensed"/>
+          <w:u w:val="single"/>
+        </w:rPr>
+        <w:tab/>
+      </w:r>
+      <w:r>
+        <w:rPr>
+          <w:rFonts w:ascii="Roboto Condensed" w:hAnsi="Roboto Condensed"/>
+          <w:u w:val="single"/>
+        </w:rPr>
+        <w:tab/>
+      </w:r>
+    </w:p>
+    <w:p>
+      <w:pPr>
+        <w:tabs>
+          <w:tab w:val="left" w:pos="360"/>
+        </w:tabs>
+        <w:spacing w:before="240" w:after="140"/>
+        <w:rPr>
+          <w:rFonts w:ascii="Roboto Condensed" w:hAnsi="Roboto Condensed"/>
+        </w:rPr>
+      </w:pPr>
+      <w:r>
+        <w:rPr>
+          <w:rFonts w:ascii="Roboto Condensed" w:hAnsi="Roboto Condensed"/>
+        </w:rPr>
+        <w:t>Open the valve</w:t>
+      </w:r>
+      <w:r>
+        <w:rPr>
+          <w:rFonts w:ascii="Roboto Condensed" w:hAnsi="Roboto Condensed"/>
+        </w:rPr>
+        <w:t xml:space="preserve">s </w:t>
+      </w:r>
+      <w:r>
+        <w:rPr>
+          <w:rFonts w:ascii="Roboto Condensed" w:hAnsi="Roboto Condensed"/>
+        </w:rPr>
+        <w:t>o</w:t>
+      </w:r>
+      <w:r>
+        <w:rPr>
+          <w:rFonts w:ascii="Roboto Condensed" w:hAnsi="Roboto Condensed"/>
+        </w:rPr>
+        <w:t>n the two tanks</w:t>
+      </w:r>
+      <w:r>
+        <w:rPr>
+          <w:rFonts w:ascii="Roboto Condensed" w:hAnsi="Roboto Condensed"/>
+        </w:rPr>
+        <w:t>, then open the valve connecting the tanks</w:t>
+      </w:r>
+      <w:r>
+        <w:rPr>
+          <w:rFonts w:ascii="Roboto Condensed" w:hAnsi="Roboto Condensed"/>
+        </w:rPr>
+        <w:t>. When the tank pressure i</w:t>
+      </w:r>
+      <w:r>
+        <w:rPr>
+          <w:rFonts w:ascii="Roboto Condensed" w:hAnsi="Roboto Condensed"/>
+        </w:rPr>
+        <w:t>n</w:t>
+      </w:r>
+      <w:r>
+        <w:rPr>
+          <w:rFonts w:ascii="Roboto Condensed" w:hAnsi="Roboto Condensed"/>
+        </w:rPr>
+        <w:t xml:space="preserve"> the first tank stop</w:t>
+      </w:r>
+      <w:r>
+        <w:rPr>
+          <w:rFonts w:ascii="Roboto Condensed" w:hAnsi="Roboto Condensed"/>
+        </w:rPr>
+        <w:t>s</w:t>
+      </w:r>
+      <w:r>
+        <w:rPr>
+          <w:rFonts w:ascii="Roboto Condensed" w:hAnsi="Roboto Condensed"/>
+        </w:rPr>
+        <w:t xml:space="preserve"> decreasing and equals the pressure in the second tank, close the valve.</w:t>
+      </w:r>
+      <w:r>
+        <w:rPr>
+          <w:rFonts w:ascii="Roboto Condensed" w:hAnsi="Roboto Condensed"/>
+        </w:rPr>
+        <w:t xml:space="preserve"> Record the pressure</w:t>
+      </w:r>
+      <w:r>
+        <w:rPr>
+          <w:rFonts w:ascii="Roboto Condensed" w:hAnsi="Roboto Condensed"/>
+        </w:rPr>
+        <w:t>.</w:t>
+      </w:r>
+    </w:p>
+    <w:p>
+      <w:pPr>
+        <w:tabs>
+          <w:tab w:val="left" w:pos="360"/>
+        </w:tabs>
+        <w:spacing w:before="240" w:after="140"/>
+        <w:ind w:left="720" w:hanging="360"/>
+        <w:rPr>
+          <w:rFonts w:ascii="Roboto Condensed" w:hAnsi="Roboto Condensed"/>
+          <w:u w:val="single"/>
+        </w:rPr>
+      </w:pPr>
+      <w:r>
+        <w:rPr>
+          <w:rFonts w:ascii="Roboto Condensed" w:hAnsi="Roboto Condensed"/>
+        </w:rPr>
+        <w:t xml:space="preserve">Pressure </w:t>
+      </w:r>
+      <w:r>
+        <w:rPr>
+          <w:rFonts w:ascii="Roboto Condensed" w:hAnsi="Roboto Condensed"/>
+          <w:u w:val="single"/>
+        </w:rPr>
+        <w:tab/>
+      </w:r>
+      <w:r>
+        <w:rPr>
+          <w:rFonts w:ascii="Roboto Condensed" w:hAnsi="Roboto Condensed"/>
+          <w:u w:val="single"/>
+        </w:rPr>
+        <w:tab/>
+      </w:r>
+      <w:r>
+        <w:rPr>
+          <w:rFonts w:ascii="Roboto Condensed" w:hAnsi="Roboto Condensed"/>
+          <w:u w:val="single"/>
+        </w:rPr>
+        <w:tab/>
+      </w:r>
+    </w:p>
+    <w:p>
+      <w:pPr>
+        <w:tabs>
+          <w:tab w:val="left" w:pos="360"/>
+        </w:tabs>
+        <w:spacing w:before="240" w:after="140"/>
+        <w:rPr>
+          <w:rFonts w:ascii="Roboto Condensed" w:hAnsi="Roboto Condensed"/>
+        </w:rPr>
+      </w:pPr>
+      <w:r>
+        <w:rPr>
+          <w:rFonts w:ascii="Roboto Condensed" w:hAnsi="Roboto Condensed"/>
+        </w:rPr>
+        <w:t>Record the temperatures</w:t>
+      </w:r>
+      <w:r>
+        <w:rPr>
+          <w:rFonts w:ascii="Roboto Condensed" w:hAnsi="Roboto Condensed"/>
+        </w:rPr>
+        <w:t xml:space="preserve"> in the two tanks</w:t>
+      </w:r>
+      <w:r>
+        <w:rPr>
+          <w:rFonts w:ascii="Roboto Condensed" w:hAnsi="Roboto Condensed"/>
+        </w:rPr>
+        <w:t>.</w:t>
+      </w:r>
+      <w:r>
+        <w:rPr>
+          <w:rFonts w:ascii="Roboto Condensed" w:hAnsi="Roboto Condensed"/>
+        </w:rPr>
+        <w:t xml:space="preserve"> </w:t>
+      </w:r>
+    </w:p>
+    <w:p>
+      <w:pPr>
+        <w:tabs>
+          <w:tab w:val="left" w:pos="360"/>
+        </w:tabs>
+        <w:spacing w:before="240" w:after="140"/>
+        <w:ind w:left="720" w:hanging="360"/>
+        <w:rPr>
+          <w:rFonts w:ascii="Roboto Condensed" w:hAnsi="Roboto Condensed"/>
+          <w:u w:val="single"/>
+        </w:rPr>
+      </w:pPr>
+      <w:r>
+        <w:rPr>
+          <w:rFonts w:ascii="Roboto Condensed" w:hAnsi="Roboto Condensed"/>
+        </w:rPr>
+        <w:t xml:space="preserve">Temperature tank 1 </w:t>
+      </w:r>
+      <w:r>
+        <w:rPr>
+          <w:rFonts w:ascii="Roboto Condensed" w:hAnsi="Roboto Condensed"/>
+          <w:u w:val="single"/>
+        </w:rPr>
+        <w:tab/>
+      </w:r>
+      <w:r>
+        <w:rPr>
+          <w:rFonts w:ascii="Roboto Condensed" w:hAnsi="Roboto Condensed"/>
+          <w:u w:val="single"/>
+        </w:rPr>
+        <w:tab/>
+      </w:r>
+    </w:p>
+    <w:p>
+      <w:pPr>
+        <w:tabs>
+          <w:tab w:val="left" w:pos="360"/>
+        </w:tabs>
+        <w:spacing w:before="240" w:after="140"/>
+        <w:ind w:left="720" w:hanging="360"/>
+        <w:rPr>
+          <w:rFonts w:ascii="Roboto Condensed" w:hAnsi="Roboto Condensed"/>
+          <w:u w:val="single"/>
+        </w:rPr>
+      </w:pPr>
+      <w:r>
+        <w:rPr>
+          <w:rFonts w:ascii="Roboto Condensed" w:hAnsi="Roboto Condensed"/>
+        </w:rPr>
+        <w:t xml:space="preserve">Temperature tank 2 </w:t>
+      </w:r>
+      <w:r>
+        <w:rPr>
+          <w:rFonts w:ascii="Roboto Condensed" w:hAnsi="Roboto Condensed"/>
+          <w:u w:val="single"/>
+        </w:rPr>
+        <w:tab/>
+      </w:r>
+      <w:r>
+        <w:rPr>
+          <w:rFonts w:ascii="Roboto Condensed" w:hAnsi="Roboto Condensed"/>
+          <w:u w:val="single"/>
+        </w:rPr>
+        <w:tab/>
+      </w:r>
+    </w:p>
+    <w:p>
+      <w:pPr>
+        <w:tabs>
+          <w:tab w:val="left" w:pos="360"/>
+        </w:tabs>
+        <w:spacing w:before="240" w:after="140"/>
+        <w:rPr>
+          <w:rFonts w:ascii="Roboto Condensed" w:hAnsi="Roboto Condensed"/>
+        </w:rPr>
+      </w:pPr>
+      <w:r>
+        <w:rPr>
+          <w:rFonts w:ascii="Roboto Condensed" w:hAnsi="Roboto Condensed"/>
+        </w:rPr>
+        <w:t>Use the ideal gas law to determine the number of moles in each tank</w:t>
+      </w:r>
+      <w:r>
+        <w:rPr>
+          <w:rFonts w:ascii="Roboto Condensed" w:hAnsi="Roboto Condensed"/>
+        </w:rPr>
+        <w:t>.</w:t>
+      </w:r>
+    </w:p>
+    <w:p>
+      <w:pPr>
+        <w:tabs>
+          <w:tab w:val="left" w:pos="360"/>
+        </w:tabs>
+        <w:spacing w:before="240" w:after="140"/>
+        <w:ind w:left="720" w:hanging="360"/>
+        <w:rPr>
+          <w:rFonts w:ascii="Roboto Condensed" w:hAnsi="Roboto Condensed"/>
+          <w:u w:val="single"/>
+        </w:rPr>
+      </w:pPr>
+      <w:r>
+        <w:rPr>
+          <w:rFonts w:ascii="Roboto Condensed" w:hAnsi="Roboto Condensed"/>
+        </w:rPr>
         <w:t xml:space="preserve">Moles </w:t>
       </w:r>
       <w:r>
         <w:rPr>
           <w:rFonts w:ascii="Roboto Condensed" w:hAnsi="Roboto Condensed"/>
+        </w:rPr>
+        <w:t>in</w:t>
+      </w:r>
+      <w:r>
+        <w:rPr>
+          <w:rFonts w:ascii="Roboto Condensed" w:hAnsi="Roboto Condensed"/>
+        </w:rPr>
+        <w:t xml:space="preserve"> tank </w:t>
+      </w:r>
+      <w:r>
+        <w:rPr>
+          <w:rFonts w:ascii="Roboto Condensed" w:hAnsi="Roboto Condensed"/>
+        </w:rPr>
+        <w:t xml:space="preserve">1 </w:t>
+      </w:r>
+      <w:r>
+        <w:rPr>
+          <w:rFonts w:ascii="Roboto Condensed" w:hAnsi="Roboto Condensed"/>
           <w:u w:val="single"/>
         </w:rPr>
         <w:tab/>
@@ -1470,13 +1981,141 @@
         </w:rPr>
         <w:tab/>
       </w:r>
-      <w:r>
+    </w:p>
+    <w:p>
+      <w:pPr>
+        <w:tabs>
+          <w:tab w:val="left" w:pos="360"/>
+        </w:tabs>
+        <w:spacing w:before="240" w:after="140"/>
+        <w:ind w:left="720" w:hanging="360"/>
         <w:rPr>
           <w:rFonts w:ascii="Roboto Condensed" w:hAnsi="Roboto Condensed"/>
           <w:u w:val="single"/>
         </w:rPr>
+      </w:pPr>
+      <w:r>
+        <w:rPr>
+          <w:rFonts w:ascii="Roboto Condensed" w:hAnsi="Roboto Condensed"/>
+        </w:rPr>
+        <w:t>M</w:t>
+      </w:r>
+      <w:r>
+        <w:rPr>
+          <w:rFonts w:ascii="Roboto Condensed" w:hAnsi="Roboto Condensed"/>
+        </w:rPr>
+        <w:t>oles in tank 2</w:t>
+      </w:r>
+      <w:r>
+        <w:rPr>
+          <w:rFonts w:ascii="Roboto Condensed" w:hAnsi="Roboto Condensed"/>
+        </w:rPr>
+        <w:t xml:space="preserve"> </w:t>
+      </w:r>
+      <w:r>
+        <w:rPr>
+          <w:rFonts w:ascii="Roboto Condensed" w:hAnsi="Roboto Condensed"/>
+          <w:u w:val="single"/>
+        </w:rPr>
         <w:tab/>
       </w:r>
+      <w:r>
+        <w:rPr>
+          <w:rFonts w:ascii="Roboto Condensed" w:hAnsi="Roboto Condensed"/>
+          <w:u w:val="single"/>
+        </w:rPr>
+        <w:tab/>
+      </w:r>
+    </w:p>
+    <w:p>
+      <w:pPr>
+        <w:tabs>
+          <w:tab w:val="left" w:pos="360"/>
+        </w:tabs>
+        <w:spacing w:before="240" w:after="240"/>
+        <w:ind w:left="720" w:hanging="360"/>
+        <w:rPr>
+          <w:rFonts w:ascii="Roboto Condensed" w:hAnsi="Roboto Condensed"/>
+          <w:u w:val="single"/>
+        </w:rPr>
+      </w:pPr>
+      <w:r>
+        <w:rPr>
+          <w:rFonts w:ascii="Roboto Condensed" w:hAnsi="Roboto Condensed"/>
+        </w:rPr>
+        <w:t xml:space="preserve">Total number of moles </w:t>
+      </w:r>
+      <w:r>
+        <w:rPr>
+          <w:rFonts w:ascii="Roboto Condensed" w:hAnsi="Roboto Condensed"/>
+          <w:u w:val="single"/>
+        </w:rPr>
+        <w:tab/>
+      </w:r>
+      <w:r>
+        <w:rPr>
+          <w:rFonts w:ascii="Roboto Condensed" w:hAnsi="Roboto Condensed"/>
+          <w:u w:val="single"/>
+        </w:rPr>
+        <w:tab/>
+      </w:r>
+    </w:p>
+    <w:p>
+      <w:pPr>
+        <w:tabs>
+          <w:tab w:val="left" w:pos="360"/>
+        </w:tabs>
+        <w:spacing w:before="180" w:after="140"/>
+        <w:rPr>
+          <w:rFonts w:ascii="Roboto Condensed" w:hAnsi="Roboto Condensed"/>
+        </w:rPr>
+      </w:pPr>
+      <w:r>
+        <w:rPr>
+          <w:rFonts w:ascii="Roboto Condensed" w:hAnsi="Roboto Condensed"/>
+        </w:rPr>
+        <w:t>How close is the final total moles to the initial number of moles in the first tank?</w:t>
+      </w:r>
+    </w:p>
+    <w:p>
+      <w:pPr>
+        <w:tabs>
+          <w:tab w:val="left" w:pos="360"/>
+        </w:tabs>
+        <w:spacing w:before="240" w:after="140"/>
+        <w:rPr>
+          <w:rFonts w:ascii="Roboto Condensed" w:hAnsi="Roboto Condensed"/>
+          <w:u w:val="single"/>
+        </w:rPr>
+      </w:pPr>
+      <w:r>
+        <w:rPr>
+          <w:rFonts w:ascii="Roboto Condensed" w:hAnsi="Roboto Condensed"/>
+        </w:rPr>
+        <w:tab/>
+        <w:t xml:space="preserve">Percent difference </w:t>
+      </w:r>
+      <w:r>
+        <w:rPr>
+          <w:rFonts w:ascii="Roboto Condensed" w:hAnsi="Roboto Condensed"/>
+          <w:u w:val="single"/>
+        </w:rPr>
+        <w:tab/>
+      </w:r>
+      <w:r>
+        <w:rPr>
+          <w:rFonts w:ascii="Roboto Condensed" w:hAnsi="Roboto Condensed"/>
+          <w:u w:val="single"/>
+        </w:rPr>
+        <w:tab/>
+      </w:r>
+      <w:r>
+        <w:rPr>
+          <w:rFonts w:ascii="Roboto Condensed" w:hAnsi="Roboto Condensed"/>
+          <w:u w:val="single"/>
+        </w:rPr>
+        <w:tab/>
+      </w:r>
     </w:p>
     <w:p>
       <w:pPr>
@@ -1488,101 +2127,46 @@
           <w:rFonts w:ascii="Roboto Condensed" w:hAnsi="Roboto Condensed"/>
         </w:rPr>
       </w:pPr>
-      <w:r>
-        <w:rPr>
-          <w:rFonts w:ascii="Roboto Condensed" w:hAnsi="Roboto Condensed"/>
-        </w:rPr>
-        <w:t>Set the volume of t</w:t>
-      </w:r>
-      <w:r>
-        <w:rPr>
-          <w:rFonts w:ascii="Roboto Condensed" w:hAnsi="Roboto Condensed"/>
-        </w:rPr>
-        <w:t>he second tank</w:t>
-      </w:r>
-      <w:r>
-        <w:rPr>
-          <w:rFonts w:ascii="Roboto Condensed" w:hAnsi="Roboto Condensed"/>
-        </w:rPr>
-        <w:t>, which</w:t>
-      </w:r>
-      <w:r>
-        <w:rPr>
-          <w:rFonts w:ascii="Roboto Condensed" w:hAnsi="Roboto Condensed"/>
-        </w:rPr>
-        <w:t xml:space="preserve"> is under vacuum</w:t>
-      </w:r>
-      <w:r>
-        <w:rPr>
-          <w:rFonts w:ascii="Roboto Condensed" w:hAnsi="Roboto Condensed"/>
-        </w:rPr>
-        <w:t>,</w:t>
-      </w:r>
-      <w:r>
-        <w:rPr>
-          <w:rFonts w:ascii="Roboto Condensed" w:hAnsi="Roboto Condensed"/>
-        </w:rPr>
-        <w:t xml:space="preserve"> and r</w:t>
-      </w:r>
-      <w:r>
-        <w:rPr>
-          <w:rFonts w:ascii="Roboto Condensed" w:hAnsi="Roboto Condensed"/>
-        </w:rPr>
-        <w:t>ecord its volume</w:t>
-      </w:r>
-      <w:r>
-        <w:rPr>
-          <w:rFonts w:ascii="Roboto Condensed" w:hAnsi="Roboto Condensed"/>
-        </w:rPr>
-        <w:t>.</w:t>
-      </w:r>
-    </w:p>
-    <w:p>
-      <w:pPr>
-        <w:tabs>
-          <w:tab w:val="left" w:pos="360"/>
-        </w:tabs>
-        <w:spacing w:before="120"/>
-        <w:ind w:firstLine="360"/>
-        <w:rPr>
-          <w:rFonts w:ascii="Roboto Condensed" w:hAnsi="Roboto Condensed"/>
-          <w:u w:val="single"/>
-        </w:rPr>
-      </w:pPr>
-      <w:r>
-        <w:rPr>
-          <w:rFonts w:ascii="Roboto Condensed" w:hAnsi="Roboto Condensed"/>
-        </w:rPr>
-        <w:t xml:space="preserve">Volume </w:t>
-      </w:r>
-      <w:r>
-        <w:rPr>
-          <w:rFonts w:ascii="Roboto Condensed" w:hAnsi="Roboto Condensed"/>
-          <w:u w:val="single"/>
-        </w:rPr>
-        <w:tab/>
-      </w:r>
-      <w:r>
-        <w:rPr>
-          <w:rFonts w:ascii="Roboto Condensed" w:hAnsi="Roboto Condensed"/>
-          <w:u w:val="single"/>
-        </w:rPr>
-        <w:tab/>
-      </w:r>
-      <w:r>
-        <w:rPr>
-          <w:rFonts w:ascii="Roboto Condensed" w:hAnsi="Roboto Condensed"/>
-          <w:u w:val="single"/>
-        </w:rPr>
-        <w:tab/>
-      </w:r>
-    </w:p>
-    <w:p>
-      <w:pPr>
-        <w:tabs>
-          <w:tab w:val="left" w:pos="360"/>
-        </w:tabs>
-        <w:spacing w:before="180"/>
+    </w:p>
+    <w:p>
+      <w:pPr>
+        <w:tabs>
+          <w:tab w:val="left" w:pos="360"/>
+        </w:tabs>
+        <w:spacing w:before="240"/>
+        <w:rPr>
+          <w:rFonts w:ascii="Roboto Condensed" w:hAnsi="Roboto Condensed"/>
+        </w:rPr>
+      </w:pPr>
+    </w:p>
+    <w:p>
+      <w:pPr>
+        <w:tabs>
+          <w:tab w:val="left" w:pos="360"/>
+        </w:tabs>
+        <w:spacing w:before="240"/>
+        <w:rPr>
+          <w:rFonts w:ascii="Roboto Condensed" w:hAnsi="Roboto Condensed"/>
+        </w:rPr>
+      </w:pPr>
+    </w:p>
+    <w:p>
+      <w:pPr>
+        <w:tabs>
+          <w:tab w:val="left" w:pos="360"/>
+        </w:tabs>
+        <w:spacing w:before="240"/>
+        <w:rPr>
+          <w:rFonts w:ascii="Roboto Condensed" w:hAnsi="Roboto Condensed"/>
+        </w:rPr>
+      </w:pPr>
+    </w:p>
+    <w:p>
+      <w:pPr>
+        <w:tabs>
+          <w:tab w:val="left" w:pos="360"/>
+        </w:tabs>
+        <w:spacing w:before="240"/>
         <w:rPr>
           <w:rFonts w:ascii="Roboto Condensed" w:hAnsi="Roboto Condensed"/>
         </w:rPr>
@@ -1592,444 +2176,6 @@
           <w:rFonts w:ascii="Roboto Condensed" w:hAnsi="Roboto Condensed"/>
         </w:rPr>
         <w:lastRenderedPageBreak/>
-        <w:t>Open the valve</w:t>
-      </w:r>
-      <w:r>
-        <w:rPr>
-          <w:rFonts w:ascii="Roboto Condensed" w:hAnsi="Roboto Condensed"/>
-        </w:rPr>
-        <w:t xml:space="preserve">s </w:t>
-      </w:r>
-      <w:r>
-        <w:rPr>
-          <w:rFonts w:ascii="Roboto Condensed" w:hAnsi="Roboto Condensed"/>
-        </w:rPr>
-        <w:t>o</w:t>
-      </w:r>
-      <w:r>
-        <w:rPr>
-          <w:rFonts w:ascii="Roboto Condensed" w:hAnsi="Roboto Condensed"/>
-        </w:rPr>
-        <w:t>n the two tanks</w:t>
-      </w:r>
-      <w:r>
-        <w:rPr>
-          <w:rFonts w:ascii="Roboto Condensed" w:hAnsi="Roboto Condensed"/>
-        </w:rPr>
-        <w:t>, then open the valve connecting the tanks</w:t>
-      </w:r>
-      <w:r>
-        <w:rPr>
-          <w:rFonts w:ascii="Roboto Condensed" w:hAnsi="Roboto Condensed"/>
-        </w:rPr>
-        <w:t>. When the tank pressure i</w:t>
-      </w:r>
-      <w:r>
-        <w:rPr>
-          <w:rFonts w:ascii="Roboto Condensed" w:hAnsi="Roboto Condensed"/>
-        </w:rPr>
-        <w:t>n</w:t>
-      </w:r>
-      <w:r>
-        <w:rPr>
-          <w:rFonts w:ascii="Roboto Condensed" w:hAnsi="Roboto Condensed"/>
-        </w:rPr>
-        <w:t xml:space="preserve"> the first tank stop</w:t>
-      </w:r>
-      <w:r>
-        <w:rPr>
-          <w:rFonts w:ascii="Roboto Condensed" w:hAnsi="Roboto Condensed"/>
-        </w:rPr>
-        <w:t>s</w:t>
-      </w:r>
-      <w:r>
-        <w:rPr>
-          <w:rFonts w:ascii="Roboto Condensed" w:hAnsi="Roboto Condensed"/>
-        </w:rPr>
-        <w:t xml:space="preserve"> decreasing and equals the pressure in the second tank, close the valve.</w:t>
-      </w:r>
-      <w:r>
-        <w:rPr>
-          <w:rFonts w:ascii="Roboto Condensed" w:hAnsi="Roboto Condensed"/>
-        </w:rPr>
-        <w:t xml:space="preserve"> Record the pressure</w:t>
-      </w:r>
-      <w:r>
-        <w:rPr>
-          <w:rFonts w:ascii="Roboto Condensed" w:hAnsi="Roboto Condensed"/>
-        </w:rPr>
-        <w:t>.</w:t>
-      </w:r>
-    </w:p>
-    <w:p>
-      <w:pPr>
-        <w:tabs>
-          <w:tab w:val="left" w:pos="360"/>
-        </w:tabs>
-        <w:spacing w:before="240"/>
-        <w:ind w:left="720" w:hanging="360"/>
-        <w:rPr>
-          <w:rFonts w:ascii="Roboto Condensed" w:hAnsi="Roboto Condensed"/>
-          <w:u w:val="single"/>
-        </w:rPr>
-      </w:pPr>
-      <w:r>
-        <w:rPr>
-          <w:rFonts w:ascii="Roboto Condensed" w:hAnsi="Roboto Condensed"/>
-        </w:rPr>
-        <w:t xml:space="preserve">Pressure </w:t>
-      </w:r>
-      <w:r>
-        <w:rPr>
-          <w:rFonts w:ascii="Roboto Condensed" w:hAnsi="Roboto Condensed"/>
-          <w:u w:val="single"/>
-        </w:rPr>
-        <w:tab/>
-      </w:r>
-      <w:r>
-        <w:rPr>
-          <w:rFonts w:ascii="Roboto Condensed" w:hAnsi="Roboto Condensed"/>
-          <w:u w:val="single"/>
-        </w:rPr>
-        <w:tab/>
-      </w:r>
-      <w:r>
-        <w:rPr>
-          <w:rFonts w:ascii="Roboto Condensed" w:hAnsi="Roboto Condensed"/>
-          <w:u w:val="single"/>
-        </w:rPr>
-        <w:tab/>
-      </w:r>
-    </w:p>
-    <w:p>
-      <w:pPr>
-        <w:tabs>
-          <w:tab w:val="left" w:pos="360"/>
-        </w:tabs>
-        <w:spacing w:before="240"/>
-        <w:rPr>
-          <w:rFonts w:ascii="Roboto Condensed" w:hAnsi="Roboto Condensed"/>
-        </w:rPr>
-      </w:pPr>
-      <w:r>
-        <w:rPr>
-          <w:rFonts w:ascii="Roboto Condensed" w:hAnsi="Roboto Condensed"/>
-        </w:rPr>
-        <w:t>Record the temperatures</w:t>
-      </w:r>
-      <w:r>
-        <w:rPr>
-          <w:rFonts w:ascii="Roboto Condensed" w:hAnsi="Roboto Condensed"/>
-        </w:rPr>
-        <w:t xml:space="preserve"> in the two tanks</w:t>
-      </w:r>
-      <w:r>
-        <w:rPr>
-          <w:rFonts w:ascii="Roboto Condensed" w:hAnsi="Roboto Condensed"/>
-        </w:rPr>
-        <w:t>.</w:t>
-      </w:r>
-      <w:r>
-        <w:rPr>
-          <w:rFonts w:ascii="Roboto Condensed" w:hAnsi="Roboto Condensed"/>
-        </w:rPr>
-        <w:t xml:space="preserve"> </w:t>
-      </w:r>
-    </w:p>
-    <w:p>
-      <w:pPr>
-        <w:tabs>
-          <w:tab w:val="left" w:pos="360"/>
-        </w:tabs>
-        <w:spacing w:before="240"/>
-        <w:ind w:left="720" w:hanging="360"/>
-        <w:rPr>
-          <w:rFonts w:ascii="Roboto Condensed" w:hAnsi="Roboto Condensed"/>
-          <w:u w:val="single"/>
-        </w:rPr>
-      </w:pPr>
-      <w:r>
-        <w:rPr>
-          <w:rFonts w:ascii="Roboto Condensed" w:hAnsi="Roboto Condensed"/>
-        </w:rPr>
-        <w:t xml:space="preserve">Temperature tank 1 </w:t>
-      </w:r>
-      <w:r>
-        <w:rPr>
-          <w:rFonts w:ascii="Roboto Condensed" w:hAnsi="Roboto Condensed"/>
-          <w:u w:val="single"/>
-        </w:rPr>
-        <w:tab/>
-      </w:r>
-      <w:r>
-        <w:rPr>
-          <w:rFonts w:ascii="Roboto Condensed" w:hAnsi="Roboto Condensed"/>
-          <w:u w:val="single"/>
-        </w:rPr>
-        <w:tab/>
-      </w:r>
-    </w:p>
-    <w:p>
-      <w:pPr>
-        <w:tabs>
-          <w:tab w:val="left" w:pos="360"/>
-        </w:tabs>
-        <w:spacing w:before="240"/>
-        <w:ind w:left="720" w:hanging="360"/>
-        <w:rPr>
-          <w:rFonts w:ascii="Roboto Condensed" w:hAnsi="Roboto Condensed"/>
-          <w:u w:val="single"/>
-        </w:rPr>
-      </w:pPr>
-      <w:r>
-        <w:rPr>
-          <w:rFonts w:ascii="Roboto Condensed" w:hAnsi="Roboto Condensed"/>
-        </w:rPr>
-        <w:t xml:space="preserve">Temperature tank 2 </w:t>
-      </w:r>
-      <w:r>
-        <w:rPr>
-          <w:rFonts w:ascii="Roboto Condensed" w:hAnsi="Roboto Condensed"/>
-          <w:u w:val="single"/>
-        </w:rPr>
-        <w:tab/>
-      </w:r>
-      <w:r>
-        <w:rPr>
-          <w:rFonts w:ascii="Roboto Condensed" w:hAnsi="Roboto Condensed"/>
-          <w:u w:val="single"/>
-        </w:rPr>
-        <w:tab/>
-      </w:r>
-    </w:p>
-    <w:p>
-      <w:pPr>
-        <w:tabs>
-          <w:tab w:val="left" w:pos="360"/>
-        </w:tabs>
-        <w:spacing w:before="240"/>
-        <w:rPr>
-          <w:rFonts w:ascii="Roboto Condensed" w:hAnsi="Roboto Condensed"/>
-        </w:rPr>
-      </w:pPr>
-      <w:r>
-        <w:rPr>
-          <w:rFonts w:ascii="Roboto Condensed" w:hAnsi="Roboto Condensed"/>
-        </w:rPr>
-        <w:t>Use the ideal gas law to determine the number of moles in each tank</w:t>
-      </w:r>
-      <w:r>
-        <w:rPr>
-          <w:rFonts w:ascii="Roboto Condensed" w:hAnsi="Roboto Condensed"/>
-        </w:rPr>
-        <w:t>.</w:t>
-      </w:r>
-    </w:p>
-    <w:p>
-      <w:pPr>
-        <w:tabs>
-          <w:tab w:val="left" w:pos="360"/>
-        </w:tabs>
-        <w:spacing w:before="240"/>
-        <w:ind w:left="720" w:hanging="360"/>
-        <w:rPr>
-          <w:rFonts w:ascii="Roboto Condensed" w:hAnsi="Roboto Condensed"/>
-          <w:u w:val="single"/>
-        </w:rPr>
-      </w:pPr>
-      <w:r>
-        <w:rPr>
-          <w:rFonts w:ascii="Roboto Condensed" w:hAnsi="Roboto Condensed"/>
-        </w:rPr>
-        <w:t xml:space="preserve">Moles </w:t>
-      </w:r>
-      <w:r>
-        <w:rPr>
-          <w:rFonts w:ascii="Roboto Condensed" w:hAnsi="Roboto Condensed"/>
-        </w:rPr>
-        <w:t>in</w:t>
-      </w:r>
-      <w:r>
-        <w:rPr>
-          <w:rFonts w:ascii="Roboto Condensed" w:hAnsi="Roboto Condensed"/>
-        </w:rPr>
-        <w:t xml:space="preserve"> tank </w:t>
-      </w:r>
-      <w:r>
-        <w:rPr>
-          <w:rFonts w:ascii="Roboto Condensed" w:hAnsi="Roboto Condensed"/>
-        </w:rPr>
-        <w:t xml:space="preserve">1 </w:t>
-      </w:r>
-      <w:r>
-        <w:rPr>
-          <w:rFonts w:ascii="Roboto Condensed" w:hAnsi="Roboto Condensed"/>
-          <w:u w:val="single"/>
-        </w:rPr>
-        <w:tab/>
-      </w:r>
-      <w:r>
-        <w:rPr>
-          <w:rFonts w:ascii="Roboto Condensed" w:hAnsi="Roboto Condensed"/>
-          <w:u w:val="single"/>
-        </w:rPr>
-        <w:tab/>
-      </w:r>
-    </w:p>
-    <w:p>
-      <w:pPr>
-        <w:tabs>
-          <w:tab w:val="left" w:pos="360"/>
-        </w:tabs>
-        <w:spacing w:before="240"/>
-        <w:ind w:left="720" w:hanging="360"/>
-        <w:rPr>
-          <w:rFonts w:ascii="Roboto Condensed" w:hAnsi="Roboto Condensed"/>
-          <w:u w:val="single"/>
-        </w:rPr>
-      </w:pPr>
-      <w:r>
-        <w:rPr>
-          <w:rFonts w:ascii="Roboto Condensed" w:hAnsi="Roboto Condensed"/>
-        </w:rPr>
-        <w:t>M</w:t>
-      </w:r>
-      <w:r>
-        <w:rPr>
-          <w:rFonts w:ascii="Roboto Condensed" w:hAnsi="Roboto Condensed"/>
-        </w:rPr>
-        <w:t>oles in tank 2</w:t>
-      </w:r>
-      <w:r>
-        <w:rPr>
-          <w:rFonts w:ascii="Roboto Condensed" w:hAnsi="Roboto Condensed"/>
-        </w:rPr>
-        <w:t xml:space="preserve"> </w:t>
-      </w:r>
-      <w:r>
-        <w:rPr>
-          <w:rFonts w:ascii="Roboto Condensed" w:hAnsi="Roboto Condensed"/>
-          <w:u w:val="single"/>
-        </w:rPr>
-        <w:tab/>
-      </w:r>
-      <w:r>
-        <w:rPr>
-          <w:rFonts w:ascii="Roboto Condensed" w:hAnsi="Roboto Condensed"/>
-          <w:u w:val="single"/>
-        </w:rPr>
-        <w:tab/>
-      </w:r>
-    </w:p>
-    <w:p>
-      <w:pPr>
-        <w:tabs>
-          <w:tab w:val="left" w:pos="360"/>
-        </w:tabs>
-        <w:spacing w:before="240"/>
-        <w:ind w:left="720" w:hanging="360"/>
-        <w:rPr>
-          <w:rFonts w:ascii="Roboto Condensed" w:hAnsi="Roboto Condensed"/>
-          <w:u w:val="single"/>
-        </w:rPr>
-      </w:pPr>
-      <w:r>
-        <w:rPr>
-          <w:rFonts w:ascii="Roboto Condensed" w:hAnsi="Roboto Condensed"/>
-        </w:rPr>
-        <w:t xml:space="preserve">Total number of moles </w:t>
-      </w:r>
-      <w:r>
-        <w:rPr>
-          <w:rFonts w:ascii="Roboto Condensed" w:hAnsi="Roboto Condensed"/>
-          <w:u w:val="single"/>
-        </w:rPr>
-        <w:tab/>
-      </w:r>
-      <w:r>
-        <w:rPr>
-          <w:rFonts w:ascii="Roboto Condensed" w:hAnsi="Roboto Condensed"/>
-          <w:u w:val="single"/>
-        </w:rPr>
-        <w:tab/>
-      </w:r>
-    </w:p>
-    <w:p>
-      <w:pPr>
-        <w:tabs>
-          <w:tab w:val="left" w:pos="360"/>
-        </w:tabs>
-        <w:spacing w:before="240"/>
-        <w:rPr>
-          <w:rFonts w:ascii="Roboto Condensed" w:hAnsi="Roboto Condensed"/>
-        </w:rPr>
-      </w:pPr>
-      <w:r>
-        <w:rPr>
-          <w:rFonts w:ascii="Roboto Condensed" w:hAnsi="Roboto Condensed"/>
-        </w:rPr>
-        <w:t>How close is the final total moles to the initial number of moles in the first tank?</w:t>
-      </w:r>
-    </w:p>
-    <w:p>
-      <w:pPr>
-        <w:tabs>
-          <w:tab w:val="left" w:pos="360"/>
-        </w:tabs>
-        <w:spacing w:before="240"/>
-        <w:rPr>
-          <w:rFonts w:ascii="Roboto Condensed" w:hAnsi="Roboto Condensed"/>
-        </w:rPr>
-      </w:pPr>
-      <w:r>
-        <w:rPr>
-          <w:rFonts w:ascii="Roboto Condensed" w:hAnsi="Roboto Condensed"/>
-        </w:rPr>
-        <w:tab/>
-        <w:t>Percent difference</w:t>
-      </w:r>
-      <w:r>
-        <w:rPr>
-          <w:rFonts w:ascii="Roboto Condensed" w:hAnsi="Roboto Condensed"/>
-        </w:rPr>
-        <w:t xml:space="preserve"> </w:t>
-      </w:r>
-      <w:r>
-        <w:rPr>
-          <w:rFonts w:ascii="Roboto Condensed" w:hAnsi="Roboto Condensed"/>
-          <w:u w:val="single"/>
-        </w:rPr>
-        <w:tab/>
-      </w:r>
-      <w:r>
-        <w:rPr>
-          <w:rFonts w:ascii="Roboto Condensed" w:hAnsi="Roboto Condensed"/>
-          <w:u w:val="single"/>
-        </w:rPr>
-        <w:tab/>
-      </w:r>
-      <w:r>
-        <w:rPr>
-          <w:rFonts w:ascii="Roboto Condensed" w:hAnsi="Roboto Condensed"/>
-          <w:u w:val="single"/>
-        </w:rPr>
-        <w:tab/>
-      </w:r>
-    </w:p>
-    <w:p>
-      <w:pPr>
-        <w:tabs>
-          <w:tab w:val="left" w:pos="360"/>
-        </w:tabs>
-        <w:spacing w:before="360"/>
-        <w:rPr>
-          <w:rFonts w:ascii="Roboto Condensed" w:hAnsi="Roboto Condensed"/>
-        </w:rPr>
-      </w:pPr>
-      <w:r>
-        <w:rPr>
-          <w:rFonts w:ascii="Roboto Condensed" w:hAnsi="Roboto Condensed"/>
-        </w:rPr>
         <w:t xml:space="preserve">Calculate the </w:t>
       </w:r>
       <w:r>
@@ -2126,7 +2272,7 @@
         <w:tabs>
           <w:tab w:val="left" w:pos="360"/>
         </w:tabs>
-        <w:spacing w:before="160" w:after="280"/>
+        <w:spacing w:before="240" w:after="240"/>
         <w:rPr>
           <w:rFonts w:ascii="Roboto Condensed" w:eastAsiaTheme="minorEastAsia" w:hAnsi="Roboto Condensed"/>
         </w:rPr>
@@ -2136,12 +2282,82 @@
           <m:jc m:val="center"/>
         </m:oMathParaPr>
         <m:oMath>
-          <m:r>
-            <w:rPr>
-              <w:rFonts w:ascii="Cambria Math" w:hAnsi="Cambria Math"/>
-            </w:rPr>
-            <m:t>(</m:t>
-          </m:r>
+          <m:d>
+            <m:dPr>
+              <m:ctrlPr>
+                <w:rPr>
+                  <w:rFonts w:ascii="Cambria Math" w:hAnsi="Cambria Math"/>
+                  <w:i/>
+                </w:rPr>
+              </m:ctrlPr>
+            </m:dPr>
+            <m:e>
+              <m:sSub>
+                <m:sSubPr>
+                  <m:ctrlPr>
+                    <w:rPr>
+                      <w:rFonts w:ascii="Cambria Math" w:hAnsi="Cambria Math"/>
+                      <w:i/>
+                    </w:rPr>
+                  </m:ctrlPr>
+                </m:sSubPr>
+                <m:e>
+                  <m:r>
+                    <w:rPr>
+                      <w:rFonts w:ascii="Cambria Math" w:hAnsi="Cambria Math"/>
+                    </w:rPr>
+                    <m:t xml:space="preserve"> n</m:t>
+                  </m:r>
+                </m:e>
+                <m:sub>
+                  <m:r>
+                    <w:rPr>
+                      <w:rFonts w:ascii="Cambria Math" w:hAnsi="Cambria Math"/>
+                    </w:rPr>
+                    <m:t>1f</m:t>
+                  </m:r>
+                </m:sub>
+              </m:sSub>
+              <m:r>
+                <w:rPr>
+                  <w:rFonts w:ascii="Cambria Math" w:hAnsi="Cambria Math"/>
+                </w:rPr>
+                <m:t>+</m:t>
+              </m:r>
+              <m:sSub>
+                <m:sSubPr>
+                  <m:ctrlPr>
+                    <w:rPr>
+                      <w:rFonts w:ascii="Cambria Math" w:hAnsi="Cambria Math"/>
+                      <w:i/>
+                    </w:rPr>
+                  </m:ctrlPr>
+                </m:sSubPr>
+                <m:e>
+                  <m:r>
+                    <w:rPr>
+                      <w:rFonts w:ascii="Cambria Math" w:hAnsi="Cambria Math"/>
+                    </w:rPr>
+                    <m:t>n</m:t>
+                  </m:r>
+                </m:e>
+                <m:sub>
+                  <m:r>
+                    <w:rPr>
+                      <w:rFonts w:ascii="Cambria Math" w:hAnsi="Cambria Math"/>
+                    </w:rPr>
+                    <m:t>2</m:t>
+                  </m:r>
+                </m:sub>
+              </m:sSub>
+              <m:r>
+                <w:rPr>
+                  <w:rFonts w:ascii="Cambria Math" w:hAnsi="Cambria Math"/>
+                </w:rPr>
+                <m:t xml:space="preserve"> </m:t>
+              </m:r>
+            </m:e>
+          </m:d>
           <m:sSub>
             <m:sSubPr>
               <m:ctrlPr>
@@ -2156,66 +2372,8 @@
                 <w:rPr>
                   <w:rFonts w:ascii="Cambria Math" w:hAnsi="Cambria Math"/>
                 </w:rPr>
-                <m:t>n</m:t>
+                <m:t xml:space="preserve"> </m:t>
               </m:r>
-            </m:e>
-            <m:sub>
-              <m:r>
-                <w:rPr>
-                  <w:rFonts w:ascii="Cambria Math" w:hAnsi="Cambria Math"/>
-                </w:rPr>
-                <m:t>1f</m:t>
-              </m:r>
-            </m:sub>
-          </m:sSub>
-          <m:r>
-            <w:rPr>
-              <w:rFonts w:ascii="Cambria Math" w:hAnsi="Cambria Math"/>
-            </w:rPr>
-            <m:t>+</m:t>
-          </m:r>
-          <m:sSub>
-            <m:sSubPr>
-              <m:ctrlPr>
-                <w:rPr>
-                  <w:rFonts w:ascii="Cambria Math" w:hAnsi="Cambria Math"/>
-                  <w:i/>
-                </w:rPr>
-              </m:ctrlPr>
-            </m:sSubPr>
-            <m:e>
-              <m:r>
-                <w:rPr>
-                  <w:rFonts w:ascii="Cambria Math" w:hAnsi="Cambria Math"/>
-                </w:rPr>
-                <m:t>n</m:t>
-              </m:r>
-            </m:e>
-            <m:sub>
-              <m:r>
-                <w:rPr>
-                  <w:rFonts w:ascii="Cambria Math" w:hAnsi="Cambria Math"/>
-                </w:rPr>
-                <m:t>2</m:t>
-              </m:r>
-            </m:sub>
-          </m:sSub>
-          <m:r>
-            <w:rPr>
-              <w:rFonts w:ascii="Cambria Math" w:hAnsi="Cambria Math"/>
-            </w:rPr>
-            <m:t>)</m:t>
-          </m:r>
-          <m:sSub>
-            <m:sSubPr>
-              <m:ctrlPr>
-                <w:rPr>
-                  <w:rFonts w:ascii="Cambria Math" w:hAnsi="Cambria Math"/>
-                  <w:i/>
-                </w:rPr>
-              </m:ctrlPr>
-            </m:sSubPr>
-            <m:e>
               <m:r>
                 <w:rPr>
                   <w:rFonts w:ascii="Cambria Math" w:hAnsi="Cambria Math"/>
@@ -2232,6 +2390,12 @@
               </m:r>
             </m:sub>
           </m:sSub>
+          <m:r>
+            <w:rPr>
+              <w:rFonts w:ascii="Cambria Math" w:hAnsi="Cambria Math"/>
+            </w:rPr>
+            <m:t xml:space="preserve"> </m:t>
+          </m:r>
           <m:d>
             <m:dPr>
               <m:ctrlPr>
@@ -2242,6 +2406,12 @@
               </m:ctrlPr>
             </m:dPr>
             <m:e>
+              <m:r>
+                <w:rPr>
+                  <w:rFonts w:ascii="Cambria Math" w:hAnsi="Cambria Math"/>
+                </w:rPr>
+                <m:t xml:space="preserve"> </m:t>
+              </m:r>
               <m:sSub>
                 <m:sSubPr>
                   <m:ctrlPr>
@@ -2300,6 +2470,12 @@
                   </m:r>
                 </m:sub>
               </m:sSub>
+              <m:r>
+                <w:rPr>
+                  <w:rFonts w:ascii="Cambria Math" w:hAnsi="Cambria Math"/>
+                </w:rPr>
+                <m:t xml:space="preserve"> </m:t>
+              </m:r>
             </m:e>
           </m:d>
           <m:r>
@@ -2334,6 +2510,12 @@
               </m:r>
             </m:sub>
           </m:sSub>
+          <m:r>
+            <w:rPr>
+              <w:rFonts w:ascii="Cambria Math" w:hAnsi="Cambria Math"/>
+            </w:rPr>
+            <m:t xml:space="preserve"> </m:t>
+          </m:r>
           <m:sSub>
             <m:sSubPr>
               <m:ctrlPr>
@@ -2360,6 +2542,12 @@
               </m:r>
             </m:sub>
           </m:sSub>
+          <m:r>
+            <w:rPr>
+              <w:rFonts w:ascii="Cambria Math" w:hAnsi="Cambria Math"/>
+            </w:rPr>
+            <m:t xml:space="preserve"> </m:t>
+          </m:r>
           <m:d>
             <m:dPr>
               <m:ctrlPr>
@@ -2370,6 +2558,12 @@
               </m:ctrlPr>
             </m:dPr>
             <m:e>
+              <m:r>
+                <w:rPr>
+                  <w:rFonts w:ascii="Cambria Math" w:hAnsi="Cambria Math"/>
+                </w:rPr>
+                <m:t xml:space="preserve"> </m:t>
+              </m:r>
               <m:sSub>
                 <m:sSubPr>
                   <m:ctrlPr>
@@ -2428,6 +2622,12 @@
                   </m:r>
                 </m:sub>
               </m:sSub>
+              <m:r>
+                <w:rPr>
+                  <w:rFonts w:ascii="Cambria Math" w:hAnsi="Cambria Math"/>
+                </w:rPr>
+                <m:t xml:space="preserve"> </m:t>
+              </m:r>
             </m:e>
           </m:d>
           <m:r>
@@ -2462,6 +2662,12 @@
               </m:r>
             </m:sub>
           </m:sSub>
+          <m:r>
+            <w:rPr>
+              <w:rFonts w:ascii="Cambria Math" w:hAnsi="Cambria Math"/>
+            </w:rPr>
+            <m:t xml:space="preserve"> </m:t>
+          </m:r>
           <m:sSub>
             <m:sSubPr>
               <m:ctrlPr>
@@ -2488,6 +2694,12 @@
               </m:r>
             </m:sub>
           </m:sSub>
+          <m:r>
+            <w:rPr>
+              <w:rFonts w:ascii="Cambria Math" w:hAnsi="Cambria Math"/>
+            </w:rPr>
+            <m:t xml:space="preserve"> </m:t>
+          </m:r>
           <m:d>
             <m:dPr>
               <m:ctrlPr>
@@ -2498,6 +2710,12 @@
               </m:ctrlPr>
             </m:dPr>
             <m:e>
+              <m:r>
+                <w:rPr>
+                  <w:rFonts w:ascii="Cambria Math" w:hAnsi="Cambria Math"/>
+                </w:rPr>
+                <m:t xml:space="preserve"> </m:t>
+              </m:r>
               <m:sSub>
                 <m:sSubPr>
                   <m:ctrlPr>
@@ -2556,6 +2774,12 @@
                   </m:r>
                 </m:sub>
               </m:sSub>
+              <m:r>
+                <w:rPr>
+                  <w:rFonts w:ascii="Cambria Math" w:hAnsi="Cambria Math"/>
+                </w:rPr>
+                <m:t xml:space="preserve"> </m:t>
+              </m:r>
             </m:e>
           </m:d>
         </m:oMath>
@@ -2566,7 +2790,7 @@
         <w:tabs>
           <w:tab w:val="left" w:pos="360"/>
         </w:tabs>
-        <w:spacing w:after="120"/>
+        <w:spacing w:after="140"/>
         <w:rPr>
           <w:rFonts w:ascii="Roboto Condensed" w:eastAsiaTheme="minorEastAsia" w:hAnsi="Roboto Condensed"/>
         </w:rPr>
@@ -2598,6 +2822,12 @@
                 </m:ctrlPr>
               </m:sSubPr>
               <m:e>
+                <m:r>
+                  <w:rPr>
+                    <w:rFonts w:ascii="Cambria Math" w:hAnsi="Cambria Math"/>
+                  </w:rPr>
+                  <m:t xml:space="preserve"> </m:t>
+                </m:r>
                 <m:r>
                   <w:rPr>
                     <w:rFonts w:ascii="Cambria Math" w:hAnsi="Cambria Math"/>
@@ -2646,6 +2876,12 @@
                 </m:r>
               </m:sub>
             </m:sSub>
+            <m:r>
+              <w:rPr>
+                <w:rFonts w:ascii="Cambria Math" w:hAnsi="Cambria Math"/>
+              </w:rPr>
+              <m:t xml:space="preserve"> </m:t>
+            </m:r>
           </m:e>
         </m:d>
         <m:r>
@@ -2687,7 +2923,7 @@
         <w:tabs>
           <w:tab w:val="left" w:pos="360"/>
         </w:tabs>
-        <w:spacing w:after="120"/>
+        <w:spacing w:after="140"/>
         <w:rPr>
           <w:rFonts w:ascii="Roboto Condensed" w:eastAsiaTheme="minorEastAsia" w:hAnsi="Roboto Condensed"/>
         </w:rPr>
@@ -2697,6 +2933,12 @@
           <w:rFonts w:ascii="Roboto Condensed" w:eastAsiaTheme="minorEastAsia" w:hAnsi="Roboto Condensed"/>
         </w:rPr>
         <w:t xml:space="preserve">then </w:t>
+      </w:r>
+      <w:r>
+        <w:rPr>
+          <w:rFonts w:ascii="Roboto Condensed" w:eastAsiaTheme="minorEastAsia" w:hAnsi="Roboto Condensed"/>
+        </w:rPr>
+        <w:t xml:space="preserve"> </w:t>
       </w:r>
       <m:oMath>
         <m:sSub>
@@ -2729,19 +2971,7 @@
           <w:rPr>
             <w:rFonts w:ascii="Cambria Math" w:eastAsiaTheme="minorEastAsia" w:hAnsi="Cambria Math"/>
           </w:rPr>
-          <m:t xml:space="preserve"> </m:t>
-        </m:r>
-        <m:r>
-          <w:rPr>
-            <w:rFonts w:ascii="Cambria Math" w:eastAsiaTheme="minorEastAsia" w:hAnsi="Cambria Math"/>
-          </w:rPr>
           <m:t>=</m:t>
-        </m:r>
-        <m:r>
-          <w:rPr>
-            <w:rFonts w:ascii="Cambria Math" w:eastAsiaTheme="minorEastAsia" w:hAnsi="Cambria Math"/>
-          </w:rPr>
-          <m:t xml:space="preserve"> </m:t>
         </m:r>
         <m:sSub>
           <m:sSubPr>
@@ -2753,6 +2983,12 @@
             </m:ctrlPr>
           </m:sSubPr>
           <m:e>
+            <m:r>
+              <w:rPr>
+                <w:rFonts w:ascii="Cambria Math" w:eastAsiaTheme="minorEastAsia" w:hAnsi="Cambria Math"/>
+              </w:rPr>
+              <m:t xml:space="preserve"> </m:t>
+            </m:r>
             <m:r>
               <w:rPr>
                 <w:rFonts w:ascii="Cambria Math" w:eastAsiaTheme="minorEastAsia" w:hAnsi="Cambria Math"/>
@@ -2776,7 +3012,7 @@
         <w:tabs>
           <w:tab w:val="left" w:pos="360"/>
         </w:tabs>
-        <w:spacing w:after="200"/>
+        <w:spacing w:after="140"/>
         <w:rPr>
           <w:rFonts w:ascii="Roboto Condensed" w:eastAsiaTheme="minorEastAsia" w:hAnsi="Roboto Condensed"/>
         </w:rPr>
@@ -2805,7 +3041,7 @@
         <w:tabs>
           <w:tab w:val="left" w:pos="360"/>
         </w:tabs>
-        <w:spacing w:after="180"/>
+        <w:spacing w:before="240" w:after="240"/>
         <w:rPr>
           <w:rFonts w:ascii="Roboto Condensed" w:eastAsiaTheme="minorEastAsia" w:hAnsi="Roboto Condensed"/>
         </w:rPr>
@@ -2855,6 +3091,12 @@
                 <w:rPr>
                   <w:rFonts w:ascii="Cambria Math" w:hAnsi="Cambria Math"/>
                 </w:rPr>
+                <m:t xml:space="preserve"> </m:t>
+              </m:r>
+              <m:r>
+                <w:rPr>
+                  <w:rFonts w:ascii="Cambria Math" w:hAnsi="Cambria Math"/>
+                </w:rPr>
                 <m:t>C</m:t>
               </m:r>
             </m:e>
@@ -2867,6 +3109,12 @@
               </m:r>
             </m:sub>
           </m:sSub>
+          <m:r>
+            <w:rPr>
+              <w:rFonts w:ascii="Cambria Math" w:hAnsi="Cambria Math"/>
+            </w:rPr>
+            <m:t xml:space="preserve"> </m:t>
+          </m:r>
           <m:d>
             <m:dPr>
               <m:ctrlPr>
@@ -2877,6 +3125,12 @@
               </m:ctrlPr>
             </m:dPr>
             <m:e>
+              <m:r>
+                <w:rPr>
+                  <w:rFonts w:ascii="Cambria Math" w:hAnsi="Cambria Math"/>
+                </w:rPr>
+                <m:t xml:space="preserve"> </m:t>
+              </m:r>
               <m:sSub>
                 <m:sSubPr>
                   <m:ctrlPr>
@@ -2935,8 +3189,20 @@
                   </m:r>
                 </m:sub>
               </m:sSub>
+              <m:r>
+                <w:rPr>
+                  <w:rFonts w:ascii="Cambria Math" w:hAnsi="Cambria Math"/>
+                </w:rPr>
+                <m:t xml:space="preserve"> </m:t>
+              </m:r>
             </m:e>
           </m:d>
+          <m:r>
+            <w:rPr>
+              <w:rFonts w:ascii="Cambria Math" w:hAnsi="Cambria Math"/>
+            </w:rPr>
+            <m:t xml:space="preserve"> </m:t>
+          </m:r>
           <m:r>
             <w:rPr>
               <w:rFonts w:ascii="Cambria Math" w:hAnsi="Cambria Math"/>
@@ -2969,6 +3235,12 @@
               </m:r>
             </m:sub>
           </m:sSub>
+          <m:r>
+            <w:rPr>
+              <w:rFonts w:ascii="Cambria Math" w:hAnsi="Cambria Math"/>
+            </w:rPr>
+            <m:t xml:space="preserve"> </m:t>
+          </m:r>
           <m:sSub>
             <m:sSubPr>
               <m:ctrlPr>
@@ -2995,6 +3267,12 @@
               </m:r>
             </m:sub>
           </m:sSub>
+          <m:r>
+            <w:rPr>
+              <w:rFonts w:ascii="Cambria Math" w:hAnsi="Cambria Math"/>
+            </w:rPr>
+            <m:t xml:space="preserve"> </m:t>
+          </m:r>
           <m:d>
             <m:dPr>
               <m:ctrlPr>
@@ -3005,6 +3283,12 @@
               </m:ctrlPr>
             </m:dPr>
             <m:e>
+              <m:r>
+                <w:rPr>
+                  <w:rFonts w:ascii="Cambria Math" w:hAnsi="Cambria Math"/>
+                </w:rPr>
+                <m:t xml:space="preserve"> </m:t>
+              </m:r>
               <m:sSub>
                 <m:sSubPr>
                   <m:ctrlPr>
@@ -3063,6 +3347,12 @@
                   </m:r>
                 </m:sub>
               </m:sSub>
+              <m:r>
+                <w:rPr>
+                  <w:rFonts w:ascii="Cambria Math" w:hAnsi="Cambria Math"/>
+                </w:rPr>
+                <m:t xml:space="preserve"> </m:t>
+              </m:r>
             </m:e>
           </m:d>
           <m:r>
@@ -3097,6 +3387,12 @@
               </m:r>
             </m:sub>
           </m:sSub>
+          <m:r>
+            <w:rPr>
+              <w:rFonts w:ascii="Cambria Math" w:hAnsi="Cambria Math"/>
+            </w:rPr>
+            <m:t xml:space="preserve"> </m:t>
+          </m:r>
           <m:sSub>
             <m:sSubPr>
               <m:ctrlPr>
@@ -3123,6 +3419,12 @@
               </m:r>
             </m:sub>
           </m:sSub>
+          <m:r>
+            <w:rPr>
+              <w:rFonts w:ascii="Cambria Math" w:hAnsi="Cambria Math"/>
+            </w:rPr>
+            <m:t xml:space="preserve"> </m:t>
+          </m:r>
           <m:d>
             <m:dPr>
               <m:ctrlPr>
@@ -3133,6 +3435,12 @@
               </m:ctrlPr>
             </m:dPr>
             <m:e>
+              <m:r>
+                <w:rPr>
+                  <w:rFonts w:ascii="Cambria Math" w:hAnsi="Cambria Math"/>
+                </w:rPr>
+                <m:t xml:space="preserve"> </m:t>
+              </m:r>
               <m:sSub>
                 <m:sSubPr>
                   <m:ctrlPr>
@@ -3191,6 +3499,12 @@
                   </m:r>
                 </m:sub>
               </m:sSub>
+              <m:r>
+                <w:rPr>
+                  <w:rFonts w:ascii="Cambria Math" w:hAnsi="Cambria Math"/>
+                </w:rPr>
+                <m:t xml:space="preserve"> </m:t>
+              </m:r>
             </m:e>
           </m:d>
         </m:oMath>
@@ -3201,7 +3515,7 @@
         <w:tabs>
           <w:tab w:val="left" w:pos="360"/>
         </w:tabs>
-        <w:spacing w:after="240"/>
+        <w:spacing w:before="180" w:after="240"/>
         <w:rPr>
           <w:rFonts w:ascii="Roboto Condensed" w:hAnsi="Roboto Condensed"/>
         </w:rPr>
@@ -3671,11 +3985,21 @@
           <w:rFonts w:ascii="Roboto Condensed" w:hAnsi="Roboto Condensed"/>
         </w:rPr>
       </w:pPr>
-      <w:r>
-        <w:rPr>
-          <w:rFonts w:ascii="Roboto Condensed" w:hAnsi="Roboto Condensed"/>
-        </w:rPr>
-        <w:lastRenderedPageBreak/>
+    </w:p>
+    <w:p>
+      <w:pPr>
+        <w:tabs>
+          <w:tab w:val="left" w:pos="360"/>
+        </w:tabs>
+        <w:spacing w:before="180" w:after="140"/>
+        <w:rPr>
+          <w:rFonts w:ascii="Roboto Condensed" w:hAnsi="Roboto Condensed"/>
+        </w:rPr>
+      </w:pPr>
+      <w:r>
+        <w:rPr>
+          <w:rFonts w:ascii="Roboto Condensed" w:hAnsi="Roboto Condensed"/>
+        </w:rPr>
         <w:t xml:space="preserve">How close is the </w:t>
       </w:r>
       <w:r>
@@ -3702,7 +4026,7 @@
         <w:tabs>
           <w:tab w:val="left" w:pos="360"/>
         </w:tabs>
-        <w:spacing w:before="240"/>
+        <w:spacing w:before="240" w:after="240"/>
         <w:rPr>
           <w:rFonts w:ascii="Roboto Condensed" w:hAnsi="Roboto Condensed"/>
           <w:u w:val="single"/>
@@ -3742,7 +4066,7 @@
         <w:tabs>
           <w:tab w:val="left" w:pos="360"/>
         </w:tabs>
-        <w:spacing w:before="240"/>
+        <w:spacing w:after="140"/>
         <w:rPr>
           <w:rFonts w:ascii="Roboto Condensed" w:hAnsi="Roboto Condensed"/>
         </w:rPr>
@@ -3789,7 +4113,7 @@
         <w:tabs>
           <w:tab w:val="left" w:pos="360"/>
         </w:tabs>
-        <w:spacing w:before="180"/>
+        <w:spacing w:after="140"/>
         <w:rPr>
           <w:rFonts w:ascii="Roboto Condensed" w:hAnsi="Roboto Condensed"/>
         </w:rPr>
@@ -3830,7 +4154,7 @@
         <w:tabs>
           <w:tab w:val="left" w:pos="360"/>
         </w:tabs>
-        <w:spacing w:before="240"/>
+        <w:spacing w:before="240" w:after="240"/>
         <w:rPr>
           <w:rFonts w:ascii="Roboto Condensed" w:hAnsi="Roboto Condensed"/>
           <w:u w:val="single"/>
@@ -3870,7 +4194,7 @@
         <w:tabs>
           <w:tab w:val="left" w:pos="360"/>
         </w:tabs>
-        <w:spacing w:before="240"/>
+        <w:spacing w:after="140"/>
         <w:rPr>
           <w:rFonts w:ascii="Roboto Condensed" w:hAnsi="Roboto Condensed"/>
         </w:rPr>
@@ -3917,15 +4241,25 @@
         <w:tabs>
           <w:tab w:val="left" w:pos="360"/>
         </w:tabs>
-        <w:spacing w:after="240"/>
-        <w:rPr>
-          <w:rFonts w:ascii="Roboto Condensed" w:hAnsi="Roboto Condensed"/>
-        </w:rPr>
-      </w:pPr>
-      <w:r>
-        <w:rPr>
-          <w:rFonts w:ascii="Roboto Condensed" w:hAnsi="Roboto Condensed"/>
-        </w:rPr>
+        <w:rPr>
+          <w:rFonts w:ascii="Roboto Condensed" w:hAnsi="Roboto Condensed"/>
+        </w:rPr>
+      </w:pPr>
+    </w:p>
+    <w:p>
+      <w:pPr>
+        <w:tabs>
+          <w:tab w:val="left" w:pos="360"/>
+        </w:tabs>
+        <w:rPr>
+          <w:rFonts w:ascii="Roboto Condensed" w:hAnsi="Roboto Condensed"/>
+        </w:rPr>
+      </w:pPr>
+      <w:r>
+        <w:rPr>
+          <w:rFonts w:ascii="Roboto Condensed" w:hAnsi="Roboto Condensed"/>
+        </w:rPr>
+        <w:lastRenderedPageBreak/>
         <w:t xml:space="preserve">Calculate the final temperature expected in the first tank if </w:t>
       </w:r>
       <w:r>
@@ -3982,13 +4316,10 @@
         <w:tabs>
           <w:tab w:val="left" w:pos="360"/>
         </w:tabs>
-        <w:spacing w:after="240"/>
+        <w:spacing w:before="240" w:after="240"/>
         <w:jc w:val="center"/>
         <w:rPr>
-          <w:rFonts w:ascii="Cambria Math" w:hAnsi="Cambria Math"/>
-          <w:i/>
-          <w:sz w:val="32"/>
-          <w:szCs w:val="32"/>
+          <w:rFonts w:ascii="Roboto Condensed" w:hAnsi="Roboto Condensed"/>
         </w:rPr>
       </w:pPr>
       <m:oMathPara>
@@ -4105,6 +4436,14 @@
                   </m:ctrlPr>
                 </m:dPr>
                 <m:e>
+                  <m:r>
+                    <w:rPr>
+                      <w:rFonts w:ascii="Cambria Math" w:hAnsi="Cambria Math"/>
+                      <w:sz w:val="32"/>
+                      <w:szCs w:val="32"/>
+                    </w:rPr>
+                    <m:t xml:space="preserve"> </m:t>
+                  </m:r>
                   <m:f>
                     <m:fPr>
                       <m:ctrlPr>
@@ -4185,6 +4524,14 @@
                       </m:sSub>
                     </m:den>
                   </m:f>
+                  <m:r>
+                    <w:rPr>
+                      <w:rFonts w:ascii="Cambria Math" w:hAnsi="Cambria Math"/>
+                      <w:sz w:val="32"/>
+                      <w:szCs w:val="32"/>
+                    </w:rPr>
+                    <m:t xml:space="preserve"> </m:t>
+                  </m:r>
                 </m:e>
               </m:d>
             </m:e>
@@ -4239,7 +4586,7 @@
         <w:tabs>
           <w:tab w:val="left" w:pos="360"/>
         </w:tabs>
-        <w:spacing w:before="180"/>
+        <w:spacing w:before="180" w:after="240"/>
         <w:rPr>
           <w:rFonts w:ascii="Roboto Condensed" w:hAnsi="Roboto Condensed"/>
         </w:rPr>
@@ -4306,6 +4653,7 @@
         <w:tabs>
           <w:tab w:val="left" w:pos="360"/>
         </w:tabs>
+        <w:spacing w:after="240"/>
         <w:rPr>
           <w:rFonts w:ascii="Roboto Condensed" w:hAnsi="Roboto Condensed"/>
         </w:rPr>
@@ -4350,7 +4698,7 @@
         <w:tabs>
           <w:tab w:val="left" w:pos="360"/>
         </w:tabs>
-        <w:spacing w:before="240" w:after="240"/>
+        <w:spacing w:after="140"/>
         <w:rPr>
           <w:rFonts w:ascii="Roboto Condensed" w:hAnsi="Roboto Condensed"/>
           <w:u w:val="single"/>
@@ -4407,6 +4755,7 @@
         <w:tabs>
           <w:tab w:val="left" w:pos="360"/>
         </w:tabs>
+        <w:spacing w:before="240" w:after="140"/>
         <w:rPr>
           <w:rFonts w:ascii="Roboto Condensed" w:hAnsi="Roboto Condensed"/>
         </w:rPr>
@@ -4441,7 +4790,7 @@
         <w:tabs>
           <w:tab w:val="left" w:pos="360"/>
         </w:tabs>
-        <w:spacing w:before="240"/>
+        <w:spacing w:before="240" w:after="140"/>
         <w:rPr>
           <w:rFonts w:ascii="Roboto Condensed" w:hAnsi="Roboto Condensed"/>
           <w:u w:val="single"/>
@@ -4481,7 +4830,7 @@
         <w:tabs>
           <w:tab w:val="left" w:pos="360"/>
         </w:tabs>
-        <w:spacing w:before="240"/>
+        <w:spacing w:before="240" w:after="140"/>
         <w:rPr>
           <w:rFonts w:ascii="Roboto Condensed" w:hAnsi="Roboto Condensed"/>
         </w:rPr>
@@ -4492,56 +4841,6 @@
         </w:rPr>
         <w:t>Why?</w:t>
       </w:r>
-    </w:p>
-    <w:p>
-      <w:pPr>
-        <w:tabs>
-          <w:tab w:val="left" w:pos="360"/>
-        </w:tabs>
-        <w:rPr>
-          <w:rFonts w:ascii="Roboto Condensed" w:hAnsi="Roboto Condensed"/>
-        </w:rPr>
-      </w:pPr>
-    </w:p>
-    <w:p>
-      <w:pPr>
-        <w:tabs>
-          <w:tab w:val="left" w:pos="360"/>
-        </w:tabs>
-        <w:rPr>
-          <w:rFonts w:ascii="Roboto Condensed" w:hAnsi="Roboto Condensed"/>
-        </w:rPr>
-      </w:pPr>
-    </w:p>
-    <w:p>
-      <w:pPr>
-        <w:tabs>
-          <w:tab w:val="left" w:pos="360"/>
-        </w:tabs>
-        <w:rPr>
-          <w:rFonts w:ascii="Roboto Condensed" w:hAnsi="Roboto Condensed"/>
-        </w:rPr>
-      </w:pPr>
-    </w:p>
-    <w:p>
-      <w:pPr>
-        <w:tabs>
-          <w:tab w:val="left" w:pos="360"/>
-        </w:tabs>
-        <w:rPr>
-          <w:rFonts w:ascii="Roboto Condensed" w:hAnsi="Roboto Condensed"/>
-        </w:rPr>
-      </w:pPr>
-    </w:p>
-    <w:p>
-      <w:pPr>
-        <w:tabs>
-          <w:tab w:val="left" w:pos="360"/>
-        </w:tabs>
-        <w:rPr>
-          <w:rFonts w:ascii="Roboto Condensed" w:hAnsi="Roboto Condensed"/>
-        </w:rPr>
-      </w:pPr>
     </w:p>
     <w:p>
       <w:pPr>
@@ -4561,7 +4860,203 @@
         <w:tabs>
           <w:tab w:val="left" w:pos="360"/>
         </w:tabs>
-        <w:spacing w:before="180" w:after="120"/>
+        <w:spacing w:before="180"/>
+        <w:rPr>
+          <w:rFonts w:ascii="Roboto Condensed" w:hAnsi="Roboto Condensed"/>
+          <w:b/>
+          <w:bCs/>
+        </w:rPr>
+      </w:pPr>
+    </w:p>
+    <w:p>
+      <w:pPr>
+        <w:tabs>
+          <w:tab w:val="left" w:pos="360"/>
+        </w:tabs>
+        <w:spacing w:before="180"/>
+        <w:rPr>
+          <w:rFonts w:ascii="Roboto Condensed" w:hAnsi="Roboto Condensed"/>
+          <w:b/>
+          <w:bCs/>
+        </w:rPr>
+      </w:pPr>
+    </w:p>
+    <w:p>
+      <w:pPr>
+        <w:tabs>
+          <w:tab w:val="left" w:pos="360"/>
+        </w:tabs>
+        <w:spacing w:before="180"/>
+        <w:rPr>
+          <w:rFonts w:ascii="Roboto Condensed" w:hAnsi="Roboto Condensed"/>
+          <w:b/>
+          <w:bCs/>
+        </w:rPr>
+      </w:pPr>
+    </w:p>
+    <w:p>
+      <w:pPr>
+        <w:tabs>
+          <w:tab w:val="left" w:pos="360"/>
+        </w:tabs>
+        <w:spacing w:before="180"/>
+        <w:rPr>
+          <w:rFonts w:ascii="Roboto Condensed" w:hAnsi="Roboto Condensed"/>
+          <w:b/>
+          <w:bCs/>
+        </w:rPr>
+      </w:pPr>
+    </w:p>
+    <w:p>
+      <w:pPr>
+        <w:tabs>
+          <w:tab w:val="left" w:pos="360"/>
+        </w:tabs>
+        <w:spacing w:before="180"/>
+        <w:rPr>
+          <w:rFonts w:ascii="Roboto Condensed" w:hAnsi="Roboto Condensed"/>
+          <w:b/>
+          <w:bCs/>
+        </w:rPr>
+      </w:pPr>
+    </w:p>
+    <w:p>
+      <w:pPr>
+        <w:tabs>
+          <w:tab w:val="left" w:pos="360"/>
+        </w:tabs>
+        <w:spacing w:before="180"/>
+        <w:rPr>
+          <w:rFonts w:ascii="Roboto Condensed" w:hAnsi="Roboto Condensed"/>
+          <w:b/>
+          <w:bCs/>
+        </w:rPr>
+      </w:pPr>
+    </w:p>
+    <w:p>
+      <w:pPr>
+        <w:tabs>
+          <w:tab w:val="left" w:pos="360"/>
+        </w:tabs>
+        <w:spacing w:before="180"/>
+        <w:rPr>
+          <w:rFonts w:ascii="Roboto Condensed" w:hAnsi="Roboto Condensed"/>
+          <w:b/>
+          <w:bCs/>
+        </w:rPr>
+      </w:pPr>
+    </w:p>
+    <w:p>
+      <w:pPr>
+        <w:tabs>
+          <w:tab w:val="left" w:pos="360"/>
+        </w:tabs>
+        <w:spacing w:before="180"/>
+        <w:rPr>
+          <w:rFonts w:ascii="Roboto Condensed" w:hAnsi="Roboto Condensed"/>
+          <w:b/>
+          <w:bCs/>
+        </w:rPr>
+      </w:pPr>
+    </w:p>
+    <w:p>
+      <w:pPr>
+        <w:tabs>
+          <w:tab w:val="left" w:pos="360"/>
+        </w:tabs>
+        <w:spacing w:before="180"/>
+        <w:rPr>
+          <w:rFonts w:ascii="Roboto Condensed" w:hAnsi="Roboto Condensed"/>
+          <w:b/>
+          <w:bCs/>
+        </w:rPr>
+      </w:pPr>
+    </w:p>
+    <w:p>
+      <w:pPr>
+        <w:tabs>
+          <w:tab w:val="left" w:pos="360"/>
+        </w:tabs>
+        <w:spacing w:before="180"/>
+        <w:rPr>
+          <w:rFonts w:ascii="Roboto Condensed" w:hAnsi="Roboto Condensed"/>
+          <w:b/>
+          <w:bCs/>
+        </w:rPr>
+      </w:pPr>
+    </w:p>
+    <w:p>
+      <w:pPr>
+        <w:tabs>
+          <w:tab w:val="left" w:pos="360"/>
+        </w:tabs>
+        <w:spacing w:before="180"/>
+        <w:rPr>
+          <w:rFonts w:ascii="Roboto Condensed" w:hAnsi="Roboto Condensed"/>
+          <w:b/>
+          <w:bCs/>
+        </w:rPr>
+      </w:pPr>
+    </w:p>
+    <w:p>
+      <w:pPr>
+        <w:tabs>
+          <w:tab w:val="left" w:pos="360"/>
+        </w:tabs>
+        <w:spacing w:before="180"/>
+        <w:rPr>
+          <w:rFonts w:ascii="Roboto Condensed" w:hAnsi="Roboto Condensed"/>
+          <w:b/>
+          <w:bCs/>
+        </w:rPr>
+      </w:pPr>
+    </w:p>
+    <w:p>
+      <w:pPr>
+        <w:tabs>
+          <w:tab w:val="left" w:pos="360"/>
+        </w:tabs>
+        <w:spacing w:before="180"/>
+        <w:rPr>
+          <w:rFonts w:ascii="Roboto Condensed" w:hAnsi="Roboto Condensed"/>
+          <w:b/>
+          <w:bCs/>
+        </w:rPr>
+      </w:pPr>
+    </w:p>
+    <w:p>
+      <w:pPr>
+        <w:tabs>
+          <w:tab w:val="left" w:pos="360"/>
+        </w:tabs>
+        <w:spacing w:before="180"/>
+        <w:rPr>
+          <w:rFonts w:ascii="Roboto Condensed" w:hAnsi="Roboto Condensed"/>
+          <w:b/>
+          <w:bCs/>
+        </w:rPr>
+      </w:pPr>
+    </w:p>
+    <w:p>
+      <w:pPr>
+        <w:tabs>
+          <w:tab w:val="left" w:pos="360"/>
+        </w:tabs>
+        <w:spacing w:before="180"/>
+        <w:jc w:val="center"/>
+        <w:rPr>
+          <w:rFonts w:ascii="Roboto Condensed" w:hAnsi="Roboto Condensed"/>
+          <w:b/>
+          <w:bCs/>
+        </w:rPr>
+      </w:pPr>
+    </w:p>
+    <w:p>
+      <w:pPr>
+        <w:tabs>
+          <w:tab w:val="left" w:pos="360"/>
+        </w:tabs>
+        <w:spacing w:before="180" w:after="240"/>
         <w:rPr>
           <w:rFonts w:ascii="Roboto Condensed" w:hAnsi="Roboto Condensed"/>
           <w:b/>
@@ -4881,16 +5376,6 @@
         </w:rPr>
         <w:t>?</w:t>
       </w:r>
-    </w:p>
-    <w:p>
-      <w:pPr>
-        <w:tabs>
-          <w:tab w:val="left" w:pos="360"/>
-        </w:tabs>
-        <w:rPr>
-          <w:rFonts w:ascii="Roboto Condensed" w:hAnsi="Roboto Condensed"/>
-        </w:rPr>
-      </w:pPr>
     </w:p>
     <w:p>
       <w:pPr>

</xml_diff>

<commit_message>
Update worksheet - typos
</commit_message>
<xml_diff>
--- a/lab-experiments/adiabatic_gas_expansion_between_two_tanks/src/assets/adiabatic_gas_expansion_between_two_tanks_worksheet.docx
+++ b/lab-experiments/adiabatic_gas_expansion_between_two_tanks/src/assets/adiabatic_gas_expansion_between_two_tanks_worksheet.docx
@@ -485,7 +485,7 @@
         <w:rPr>
           <w:rFonts w:ascii="Roboto Condensed" w:hAnsi="Roboto Condensed"/>
         </w:rPr>
-        <w:t>The tanks and the line connecting them are well insulated.</w:t>
+        <w:t>An insulated line contains a valve that connects the two tanks.</w:t>
       </w:r>
     </w:p>
     <w:p>
@@ -2372,13 +2372,7 @@
                 <w:rPr>
                   <w:rFonts w:ascii="Cambria Math" w:hAnsi="Cambria Math"/>
                 </w:rPr>
-                <m:t xml:space="preserve"> </m:t>
-              </m:r>
-              <m:r>
-                <w:rPr>
-                  <w:rFonts w:ascii="Cambria Math" w:hAnsi="Cambria Math"/>
-                </w:rPr>
-                <m:t>C</m:t>
+                <m:t xml:space="preserve"> C</m:t>
               </m:r>
             </m:e>
             <m:sub>
@@ -2826,13 +2820,7 @@
                   <w:rPr>
                     <w:rFonts w:ascii="Cambria Math" w:hAnsi="Cambria Math"/>
                   </w:rPr>
-                  <m:t xml:space="preserve"> </m:t>
-                </m:r>
-                <m:r>
-                  <w:rPr>
-                    <w:rFonts w:ascii="Cambria Math" w:hAnsi="Cambria Math"/>
-                  </w:rPr>
-                  <m:t>n</m:t>
+                  <m:t xml:space="preserve"> n</m:t>
                 </m:r>
               </m:e>
               <m:sub>
@@ -2987,13 +2975,7 @@
               <w:rPr>
                 <w:rFonts w:ascii="Cambria Math" w:eastAsiaTheme="minorEastAsia" w:hAnsi="Cambria Math"/>
               </w:rPr>
-              <m:t xml:space="preserve"> </m:t>
-            </m:r>
-            <m:r>
-              <w:rPr>
-                <w:rFonts w:ascii="Cambria Math" w:eastAsiaTheme="minorEastAsia" w:hAnsi="Cambria Math"/>
-              </w:rPr>
-              <m:t>T</m:t>
+              <m:t xml:space="preserve"> T</m:t>
             </m:r>
           </m:e>
           <m:sub>
@@ -3091,13 +3073,7 @@
                 <w:rPr>
                   <w:rFonts w:ascii="Cambria Math" w:hAnsi="Cambria Math"/>
                 </w:rPr>
-                <m:t xml:space="preserve"> </m:t>
-              </m:r>
-              <m:r>
-                <w:rPr>
-                  <w:rFonts w:ascii="Cambria Math" w:hAnsi="Cambria Math"/>
-                </w:rPr>
-                <m:t>C</m:t>
+                <m:t xml:space="preserve"> C</m:t>
               </m:r>
             </m:e>
             <m:sub>
@@ -3201,13 +3177,7 @@
             <w:rPr>
               <w:rFonts w:ascii="Cambria Math" w:hAnsi="Cambria Math"/>
             </w:rPr>
-            <m:t xml:space="preserve"> </m:t>
-          </m:r>
-          <m:r>
-            <w:rPr>
-              <w:rFonts w:ascii="Cambria Math" w:hAnsi="Cambria Math"/>
-            </w:rPr>
-            <m:t xml:space="preserve">= </m:t>
+            <m:t xml:space="preserve"> = </m:t>
           </m:r>
           <m:sSub>
             <m:sSubPr>
@@ -4636,7 +4606,13 @@
               <w:rPr>
                 <w:rFonts w:ascii="Cambria Math" w:hAnsi="Cambria Math"/>
               </w:rPr>
-              <m:t>1f</m:t>
+              <m:t>1</m:t>
+            </m:r>
+            <m:r>
+              <w:rPr>
+                <w:rFonts w:ascii="Cambria Math" w:hAnsi="Cambria Math"/>
+              </w:rPr>
+              <m:t>i</m:t>
             </m:r>
           </m:sub>
         </m:sSub>
@@ -4681,7 +4657,13 @@
               <w:rPr>
                 <w:rFonts w:ascii="Cambria Math" w:hAnsi="Cambria Math"/>
               </w:rPr>
-              <m:t>1i</m:t>
+              <m:t>1</m:t>
+            </m:r>
+            <m:r>
+              <w:rPr>
+                <w:rFonts w:ascii="Cambria Math" w:hAnsi="Cambria Math"/>
+              </w:rPr>
+              <m:t>f</m:t>
             </m:r>
           </m:sub>
         </m:sSub>
@@ -5350,7 +5332,13 @@
         <w:rPr>
           <w:rFonts w:ascii="Roboto Condensed" w:hAnsi="Roboto Condensed"/>
         </w:rPr>
-        <w:t xml:space="preserve">pressure and temperatures calculated </w:t>
+        <w:t xml:space="preserve">pressure and temperatures </w:t>
+      </w:r>
+      <w:r>
+        <w:rPr>
+          <w:rFonts w:ascii="Roboto Condensed" w:hAnsi="Roboto Condensed"/>
+        </w:rPr>
+        <w:t xml:space="preserve">to </w:t>
       </w:r>
       <w:r>
         <w:rPr>

</xml_diff>